<commit_message>
Changes to iteration 3 document
</commit_message>
<xml_diff>
--- a/Iteration 3/P1_Pothole_Tracking_and_Repair_V3.0.docx
+++ b/Iteration 3/P1_Pothole_Tracking_and_Repair_V3.0.docx
@@ -388,6 +388,7 @@
           <w:noProof/>
           <w:sz w:val="22"/>
           <w:szCs w:val="22"/>
+          <w:lang w:val="en-IN" w:eastAsia="en-IN"/>
         </w:rPr>
       </w:pPr>
       <w:r>
@@ -425,7 +426,7 @@
         </w:rPr>
         <w:fldChar w:fldCharType="separate"/>
       </w:r>
-      <w:hyperlink w:anchor="_Toc528086003" w:history="1">
+      <w:hyperlink w:anchor="_Toc533683941" w:history="1">
         <w:r>
           <w:rPr>
             <w:rStyle w:val="Hyperlink"/>
@@ -442,6 +443,7 @@
             <w:noProof/>
             <w:sz w:val="22"/>
             <w:szCs w:val="22"/>
+            <w:lang w:val="en-IN" w:eastAsia="en-IN"/>
           </w:rPr>
           <w:tab/>
         </w:r>
@@ -473,7 +475,7 @@
             <w:noProof/>
             <w:webHidden/>
           </w:rPr>
-          <w:instrText xml:space="preserve"> PAGEREF _Toc528086003 \h </w:instrText>
+          <w:instrText xml:space="preserve"> PAGEREF _Toc533683941 \h </w:instrText>
         </w:r>
         <w:r>
           <w:rPr>
@@ -517,9 +519,10 @@
           <w:noProof/>
           <w:sz w:val="22"/>
           <w:szCs w:val="22"/>
-        </w:rPr>
-      </w:pPr>
-      <w:hyperlink w:anchor="_Toc528086004" w:history="1">
+          <w:lang w:val="en-IN" w:eastAsia="en-IN"/>
+        </w:rPr>
+      </w:pPr>
+      <w:hyperlink w:anchor="_Toc533683942" w:history="1">
         <w:r>
           <w:rPr>
             <w:rStyle w:val="Hyperlink"/>
@@ -536,6 +539,7 @@
             <w:noProof/>
             <w:sz w:val="22"/>
             <w:szCs w:val="22"/>
+            <w:lang w:val="en-IN" w:eastAsia="en-IN"/>
           </w:rPr>
           <w:tab/>
         </w:r>
@@ -567,7 +571,7 @@
             <w:noProof/>
             <w:webHidden/>
           </w:rPr>
-          <w:instrText xml:space="preserve"> PAGEREF _Toc528086004 \h </w:instrText>
+          <w:instrText xml:space="preserve"> PAGEREF _Toc533683942 \h </w:instrText>
         </w:r>
         <w:r>
           <w:rPr>
@@ -611,9 +615,10 @@
           <w:noProof/>
           <w:sz w:val="22"/>
           <w:szCs w:val="22"/>
-        </w:rPr>
-      </w:pPr>
-      <w:hyperlink w:anchor="_Toc528086005" w:history="1">
+          <w:lang w:val="en-IN" w:eastAsia="en-IN"/>
+        </w:rPr>
+      </w:pPr>
+      <w:hyperlink w:anchor="_Toc533683943" w:history="1">
         <w:r>
           <w:rPr>
             <w:rStyle w:val="Hyperlink"/>
@@ -630,6 +635,7 @@
             <w:noProof/>
             <w:sz w:val="22"/>
             <w:szCs w:val="22"/>
+            <w:lang w:val="en-IN" w:eastAsia="en-IN"/>
           </w:rPr>
           <w:tab/>
         </w:r>
@@ -661,7 +667,7 @@
             <w:noProof/>
             <w:webHidden/>
           </w:rPr>
-          <w:instrText xml:space="preserve"> PAGEREF _Toc528086005 \h </w:instrText>
+          <w:instrText xml:space="preserve"> PAGEREF _Toc533683943 \h </w:instrText>
         </w:r>
         <w:r>
           <w:rPr>
@@ -705,9 +711,10 @@
           <w:noProof/>
           <w:sz w:val="22"/>
           <w:szCs w:val="22"/>
-        </w:rPr>
-      </w:pPr>
-      <w:hyperlink w:anchor="_Toc528086006" w:history="1">
+          <w:lang w:val="en-IN" w:eastAsia="en-IN"/>
+        </w:rPr>
+      </w:pPr>
+      <w:hyperlink w:anchor="_Toc533683944" w:history="1">
         <w:r>
           <w:rPr>
             <w:rStyle w:val="Hyperlink"/>
@@ -724,6 +731,7 @@
             <w:noProof/>
             <w:sz w:val="22"/>
             <w:szCs w:val="22"/>
+            <w:lang w:val="en-IN" w:eastAsia="en-IN"/>
           </w:rPr>
           <w:tab/>
         </w:r>
@@ -755,7 +763,7 @@
             <w:noProof/>
             <w:webHidden/>
           </w:rPr>
-          <w:instrText xml:space="preserve"> PAGEREF _Toc528086006 \h </w:instrText>
+          <w:instrText xml:space="preserve"> PAGEREF _Toc533683944 \h </w:instrText>
         </w:r>
         <w:r>
           <w:rPr>
@@ -799,9 +807,10 @@
           <w:noProof/>
           <w:sz w:val="22"/>
           <w:szCs w:val="22"/>
-        </w:rPr>
-      </w:pPr>
-      <w:hyperlink w:anchor="_Toc528086007" w:history="1">
+          <w:lang w:val="en-IN" w:eastAsia="en-IN"/>
+        </w:rPr>
+      </w:pPr>
+      <w:hyperlink w:anchor="_Toc533683945" w:history="1">
         <w:r>
           <w:rPr>
             <w:rStyle w:val="Hyperlink"/>
@@ -818,6 +827,7 @@
             <w:noProof/>
             <w:sz w:val="22"/>
             <w:szCs w:val="22"/>
+            <w:lang w:val="en-IN" w:eastAsia="en-IN"/>
           </w:rPr>
           <w:tab/>
         </w:r>
@@ -849,7 +859,7 @@
             <w:noProof/>
             <w:webHidden/>
           </w:rPr>
-          <w:instrText xml:space="preserve"> PAGEREF _Toc528086007 \h </w:instrText>
+          <w:instrText xml:space="preserve"> PAGEREF _Toc533683945 \h </w:instrText>
         </w:r>
         <w:r>
           <w:rPr>
@@ -893,9 +903,10 @@
           <w:noProof/>
           <w:sz w:val="22"/>
           <w:szCs w:val="22"/>
-        </w:rPr>
-      </w:pPr>
-      <w:hyperlink w:anchor="_Toc528086008" w:history="1">
+          <w:lang w:val="en-IN" w:eastAsia="en-IN"/>
+        </w:rPr>
+      </w:pPr>
+      <w:hyperlink w:anchor="_Toc533683946" w:history="1">
         <w:r>
           <w:rPr>
             <w:rStyle w:val="Hyperlink"/>
@@ -912,6 +923,7 @@
             <w:noProof/>
             <w:sz w:val="22"/>
             <w:szCs w:val="22"/>
+            <w:lang w:val="en-IN" w:eastAsia="en-IN"/>
           </w:rPr>
           <w:tab/>
         </w:r>
@@ -943,7 +955,7 @@
             <w:noProof/>
             <w:webHidden/>
           </w:rPr>
-          <w:instrText xml:space="preserve"> PAGEREF _Toc528086008 \h </w:instrText>
+          <w:instrText xml:space="preserve"> PAGEREF _Toc533683946 \h </w:instrText>
         </w:r>
         <w:r>
           <w:rPr>
@@ -963,7 +975,7 @@
             <w:noProof/>
             <w:webHidden/>
           </w:rPr>
-          <w:t>4</w:t>
+          <w:t>5</w:t>
         </w:r>
         <w:r>
           <w:rPr>
@@ -987,9 +999,10 @@
           <w:noProof/>
           <w:sz w:val="22"/>
           <w:szCs w:val="22"/>
-        </w:rPr>
-      </w:pPr>
-      <w:hyperlink w:anchor="_Toc528086009" w:history="1">
+          <w:lang w:val="en-IN" w:eastAsia="en-IN"/>
+        </w:rPr>
+      </w:pPr>
+      <w:hyperlink w:anchor="_Toc533683947" w:history="1">
         <w:r>
           <w:rPr>
             <w:rStyle w:val="Hyperlink"/>
@@ -1006,6 +1019,7 @@
             <w:noProof/>
             <w:sz w:val="22"/>
             <w:szCs w:val="22"/>
+            <w:lang w:val="en-IN" w:eastAsia="en-IN"/>
           </w:rPr>
           <w:tab/>
         </w:r>
@@ -1037,7 +1051,7 @@
             <w:noProof/>
             <w:webHidden/>
           </w:rPr>
-          <w:instrText xml:space="preserve"> PAGEREF _Toc528086009 \h </w:instrText>
+          <w:instrText xml:space="preserve"> PAGEREF _Toc533683947 \h </w:instrText>
         </w:r>
         <w:r>
           <w:rPr>
@@ -1057,7 +1071,7 @@
             <w:noProof/>
             <w:webHidden/>
           </w:rPr>
-          <w:t>4</w:t>
+          <w:t>5</w:t>
         </w:r>
         <w:r>
           <w:rPr>
@@ -1081,9 +1095,10 @@
           <w:noProof/>
           <w:sz w:val="22"/>
           <w:szCs w:val="22"/>
-        </w:rPr>
-      </w:pPr>
-      <w:hyperlink w:anchor="_Toc528086010" w:history="1">
+          <w:lang w:val="en-IN" w:eastAsia="en-IN"/>
+        </w:rPr>
+      </w:pPr>
+      <w:hyperlink w:anchor="_Toc533683948" w:history="1">
         <w:r>
           <w:rPr>
             <w:rStyle w:val="Hyperlink"/>
@@ -1100,6 +1115,7 @@
             <w:noProof/>
             <w:sz w:val="22"/>
             <w:szCs w:val="22"/>
+            <w:lang w:val="en-IN" w:eastAsia="en-IN"/>
           </w:rPr>
           <w:tab/>
         </w:r>
@@ -1131,7 +1147,103 @@
             <w:noProof/>
             <w:webHidden/>
           </w:rPr>
-          <w:instrText xml:space="preserve"> PAGEREF _Toc528086010 \h </w:instrText>
+          <w:instrText xml:space="preserve"> PAGEREF _Toc533683948 \h </w:instrText>
+        </w:r>
+        <w:r>
+          <w:rPr>
+            <w:noProof/>
+            <w:webHidden/>
+          </w:rPr>
+        </w:r>
+        <w:r>
+          <w:rPr>
+            <w:noProof/>
+            <w:webHidden/>
+          </w:rPr>
+          <w:fldChar w:fldCharType="separate"/>
+        </w:r>
+        <w:r>
+          <w:rPr>
+            <w:noProof/>
+            <w:webHidden/>
+          </w:rPr>
+          <w:t>5</w:t>
+        </w:r>
+        <w:r>
+          <w:rPr>
+            <w:noProof/>
+            <w:webHidden/>
+          </w:rPr>
+          <w:fldChar w:fldCharType="end"/>
+        </w:r>
+      </w:hyperlink>
+    </w:p>
+    <w:p>
+      <w:pPr>
+        <w:pStyle w:val="TOC2"/>
+        <w:tabs>
+          <w:tab w:val="left" w:pos="880"/>
+          <w:tab w:val="right" w:leader="dot" w:pos="9628"/>
+        </w:tabs>
+        <w:rPr>
+          <w:rFonts w:asciiTheme="minorHAnsi" w:eastAsiaTheme="minorEastAsia" w:hAnsiTheme="minorHAnsi" w:cstheme="minorBidi"/>
+          <w:smallCaps w:val="0"/>
+          <w:noProof/>
+          <w:sz w:val="22"/>
+          <w:szCs w:val="22"/>
+          <w:lang w:val="en-IN" w:eastAsia="en-IN"/>
+        </w:rPr>
+      </w:pPr>
+      <w:hyperlink w:anchor="_Toc533683949" w:history="1">
+        <w:r>
+          <w:rPr>
+            <w:rStyle w:val="Hyperlink"/>
+            <w:rFonts w:eastAsiaTheme="majorEastAsia"/>
+            <w:noProof/>
+            <w:lang w:bidi="hi-IN"/>
+          </w:rPr>
+          <w:t>2.6.</w:t>
+        </w:r>
+        <w:r>
+          <w:rPr>
+            <w:rFonts w:asciiTheme="minorHAnsi" w:eastAsiaTheme="minorEastAsia" w:hAnsiTheme="minorHAnsi" w:cstheme="minorBidi"/>
+            <w:smallCaps w:val="0"/>
+            <w:noProof/>
+            <w:sz w:val="22"/>
+            <w:szCs w:val="22"/>
+            <w:lang w:val="en-IN" w:eastAsia="en-IN"/>
+          </w:rPr>
+          <w:tab/>
+        </w:r>
+        <w:r>
+          <w:rPr>
+            <w:rStyle w:val="Hyperlink"/>
+            <w:rFonts w:eastAsiaTheme="majorEastAsia"/>
+            <w:noProof/>
+            <w:lang w:bidi="hi-IN"/>
+          </w:rPr>
+          <w:t>Release Payment</w:t>
+        </w:r>
+        <w:r>
+          <w:rPr>
+            <w:noProof/>
+            <w:webHidden/>
+          </w:rPr>
+          <w:tab/>
+        </w:r>
+        <w:r>
+          <w:rPr>
+            <w:noProof/>
+            <w:webHidden/>
+          </w:rPr>
+          <w:fldChar w:fldCharType="begin"/>
+        </w:r>
+        <w:r>
+          <w:rPr>
+            <w:noProof/>
+            <w:webHidden/>
+          </w:rPr>
+          <w:instrText xml:space="preserve"> PAGEREF _Toc533683949 \h </w:instrText>
         </w:r>
         <w:r>
           <w:rPr>
@@ -1175,9 +1287,10 @@
           <w:noProof/>
           <w:sz w:val="22"/>
           <w:szCs w:val="22"/>
-        </w:rPr>
-      </w:pPr>
-      <w:hyperlink w:anchor="_Toc528086011" w:history="1">
+          <w:lang w:val="en-IN" w:eastAsia="en-IN"/>
+        </w:rPr>
+      </w:pPr>
+      <w:hyperlink w:anchor="_Toc533683950" w:history="1">
         <w:r>
           <w:rPr>
             <w:rStyle w:val="Hyperlink"/>
@@ -1194,6 +1307,7 @@
             <w:noProof/>
             <w:sz w:val="22"/>
             <w:szCs w:val="22"/>
+            <w:lang w:val="en-IN" w:eastAsia="en-IN"/>
           </w:rPr>
           <w:tab/>
         </w:r>
@@ -1225,7 +1339,7 @@
             <w:noProof/>
             <w:webHidden/>
           </w:rPr>
-          <w:instrText xml:space="preserve"> PAGEREF _Toc528086011 \h </w:instrText>
+          <w:instrText xml:space="preserve"> PAGEREF _Toc533683950 \h </w:instrText>
         </w:r>
         <w:r>
           <w:rPr>
@@ -1269,9 +1383,10 @@
           <w:noProof/>
           <w:sz w:val="22"/>
           <w:szCs w:val="22"/>
-        </w:rPr>
-      </w:pPr>
-      <w:hyperlink w:anchor="_Toc528086012" w:history="1">
+          <w:lang w:val="en-IN" w:eastAsia="en-IN"/>
+        </w:rPr>
+      </w:pPr>
+      <w:hyperlink w:anchor="_Toc533683951" w:history="1">
         <w:r>
           <w:rPr>
             <w:rStyle w:val="Hyperlink"/>
@@ -1288,6 +1403,7 @@
             <w:noProof/>
             <w:sz w:val="22"/>
             <w:szCs w:val="22"/>
+            <w:lang w:val="en-IN" w:eastAsia="en-IN"/>
           </w:rPr>
           <w:tab/>
         </w:r>
@@ -1319,7 +1435,7 @@
             <w:noProof/>
             <w:webHidden/>
           </w:rPr>
-          <w:instrText xml:space="preserve"> PAGEREF _Toc528086012 \h </w:instrText>
+          <w:instrText xml:space="preserve"> PAGEREF _Toc533683951 \h </w:instrText>
         </w:r>
         <w:r>
           <w:rPr>
@@ -1363,9 +1479,10 @@
           <w:noProof/>
           <w:sz w:val="22"/>
           <w:szCs w:val="22"/>
-        </w:rPr>
-      </w:pPr>
-      <w:hyperlink w:anchor="_Toc528086013" w:history="1">
+          <w:lang w:val="en-IN" w:eastAsia="en-IN"/>
+        </w:rPr>
+      </w:pPr>
+      <w:hyperlink w:anchor="_Toc533683952" w:history="1">
         <w:r>
           <w:rPr>
             <w:rStyle w:val="Hyperlink"/>
@@ -1382,6 +1499,7 @@
             <w:noProof/>
             <w:sz w:val="22"/>
             <w:szCs w:val="22"/>
+            <w:lang w:val="en-IN" w:eastAsia="en-IN"/>
           </w:rPr>
           <w:tab/>
         </w:r>
@@ -1392,7 +1510,7 @@
             <w:noProof/>
             <w:lang w:bidi="hi-IN"/>
           </w:rPr>
-          <w:t>UC1:Report Pothole:</w:t>
+          <w:t>UC2: Report Pothole:</w:t>
         </w:r>
         <w:r>
           <w:rPr>
@@ -1413,7 +1531,7 @@
             <w:noProof/>
             <w:webHidden/>
           </w:rPr>
-          <w:instrText xml:space="preserve"> PAGEREF _Toc528086013 \h </w:instrText>
+          <w:instrText xml:space="preserve"> PAGEREF _Toc533683952 \h </w:instrText>
         </w:r>
         <w:r>
           <w:rPr>
@@ -1434,6 +1552,1542 @@
             <w:webHidden/>
           </w:rPr>
           <w:t>10</w:t>
+        </w:r>
+        <w:r>
+          <w:rPr>
+            <w:noProof/>
+            <w:webHidden/>
+          </w:rPr>
+          <w:fldChar w:fldCharType="end"/>
+        </w:r>
+      </w:hyperlink>
+    </w:p>
+    <w:p>
+      <w:pPr>
+        <w:pStyle w:val="TOC2"/>
+        <w:tabs>
+          <w:tab w:val="left" w:pos="660"/>
+          <w:tab w:val="right" w:leader="dot" w:pos="9628"/>
+        </w:tabs>
+        <w:rPr>
+          <w:rFonts w:asciiTheme="minorHAnsi" w:eastAsiaTheme="minorEastAsia" w:hAnsiTheme="minorHAnsi" w:cstheme="minorBidi"/>
+          <w:smallCaps w:val="0"/>
+          <w:noProof/>
+          <w:sz w:val="22"/>
+          <w:szCs w:val="22"/>
+          <w:lang w:val="en-IN" w:eastAsia="en-IN"/>
+        </w:rPr>
+      </w:pPr>
+      <w:hyperlink w:anchor="_Toc533683953" w:history="1">
+        <w:r>
+          <w:rPr>
+            <w:rStyle w:val="Hyperlink"/>
+            <w:rFonts w:eastAsiaTheme="majorEastAsia"/>
+            <w:noProof/>
+            <w:lang w:bidi="hi-IN"/>
+          </w:rPr>
+          <w:t>4.</w:t>
+        </w:r>
+        <w:r>
+          <w:rPr>
+            <w:rFonts w:asciiTheme="minorHAnsi" w:eastAsiaTheme="minorEastAsia" w:hAnsiTheme="minorHAnsi" w:cstheme="minorBidi"/>
+            <w:smallCaps w:val="0"/>
+            <w:noProof/>
+            <w:sz w:val="22"/>
+            <w:szCs w:val="22"/>
+            <w:lang w:val="en-IN" w:eastAsia="en-IN"/>
+          </w:rPr>
+          <w:tab/>
+        </w:r>
+        <w:r>
+          <w:rPr>
+            <w:rStyle w:val="Hyperlink"/>
+            <w:rFonts w:eastAsiaTheme="majorEastAsia"/>
+            <w:noProof/>
+            <w:lang w:bidi="hi-IN"/>
+          </w:rPr>
+          <w:t>System Contracts</w:t>
+        </w:r>
+        <w:r>
+          <w:rPr>
+            <w:noProof/>
+            <w:webHidden/>
+          </w:rPr>
+          <w:tab/>
+        </w:r>
+        <w:r>
+          <w:rPr>
+            <w:noProof/>
+            <w:webHidden/>
+          </w:rPr>
+          <w:fldChar w:fldCharType="begin"/>
+        </w:r>
+        <w:r>
+          <w:rPr>
+            <w:noProof/>
+            <w:webHidden/>
+          </w:rPr>
+          <w:instrText xml:space="preserve"> PAGEREF _Toc533683953 \h </w:instrText>
+        </w:r>
+        <w:r>
+          <w:rPr>
+            <w:noProof/>
+            <w:webHidden/>
+          </w:rPr>
+        </w:r>
+        <w:r>
+          <w:rPr>
+            <w:noProof/>
+            <w:webHidden/>
+          </w:rPr>
+          <w:fldChar w:fldCharType="separate"/>
+        </w:r>
+        <w:r>
+          <w:rPr>
+            <w:noProof/>
+            <w:webHidden/>
+          </w:rPr>
+          <w:t>12</w:t>
+        </w:r>
+        <w:r>
+          <w:rPr>
+            <w:noProof/>
+            <w:webHidden/>
+          </w:rPr>
+          <w:fldChar w:fldCharType="end"/>
+        </w:r>
+      </w:hyperlink>
+    </w:p>
+    <w:p>
+      <w:pPr>
+        <w:pStyle w:val="TOC2"/>
+        <w:tabs>
+          <w:tab w:val="left" w:pos="880"/>
+          <w:tab w:val="right" w:leader="dot" w:pos="9628"/>
+        </w:tabs>
+        <w:rPr>
+          <w:rFonts w:asciiTheme="minorHAnsi" w:eastAsiaTheme="minorEastAsia" w:hAnsiTheme="minorHAnsi" w:cstheme="minorBidi"/>
+          <w:smallCaps w:val="0"/>
+          <w:noProof/>
+          <w:sz w:val="22"/>
+          <w:szCs w:val="22"/>
+          <w:lang w:val="en-IN" w:eastAsia="en-IN"/>
+        </w:rPr>
+      </w:pPr>
+      <w:hyperlink w:anchor="_Toc533683954" w:history="1">
+        <w:r>
+          <w:rPr>
+            <w:rStyle w:val="Hyperlink"/>
+            <w:rFonts w:eastAsiaTheme="majorEastAsia"/>
+            <w:noProof/>
+            <w:lang w:bidi="hi-IN"/>
+          </w:rPr>
+          <w:t>4.1.</w:t>
+        </w:r>
+        <w:r>
+          <w:rPr>
+            <w:rFonts w:asciiTheme="minorHAnsi" w:eastAsiaTheme="minorEastAsia" w:hAnsiTheme="minorHAnsi" w:cstheme="minorBidi"/>
+            <w:smallCaps w:val="0"/>
+            <w:noProof/>
+            <w:sz w:val="22"/>
+            <w:szCs w:val="22"/>
+            <w:lang w:val="en-IN" w:eastAsia="en-IN"/>
+          </w:rPr>
+          <w:tab/>
+        </w:r>
+        <w:r>
+          <w:rPr>
+            <w:rStyle w:val="Hyperlink"/>
+            <w:rFonts w:eastAsiaTheme="majorEastAsia"/>
+            <w:noProof/>
+            <w:lang w:bidi="hi-IN"/>
+          </w:rPr>
+          <w:t>Contract C01: Login</w:t>
+        </w:r>
+        <w:r>
+          <w:rPr>
+            <w:noProof/>
+            <w:webHidden/>
+          </w:rPr>
+          <w:tab/>
+        </w:r>
+        <w:r>
+          <w:rPr>
+            <w:noProof/>
+            <w:webHidden/>
+          </w:rPr>
+          <w:fldChar w:fldCharType="begin"/>
+        </w:r>
+        <w:r>
+          <w:rPr>
+            <w:noProof/>
+            <w:webHidden/>
+          </w:rPr>
+          <w:instrText xml:space="preserve"> PAGEREF _Toc533683954 \h </w:instrText>
+        </w:r>
+        <w:r>
+          <w:rPr>
+            <w:noProof/>
+            <w:webHidden/>
+          </w:rPr>
+        </w:r>
+        <w:r>
+          <w:rPr>
+            <w:noProof/>
+            <w:webHidden/>
+          </w:rPr>
+          <w:fldChar w:fldCharType="separate"/>
+        </w:r>
+        <w:r>
+          <w:rPr>
+            <w:noProof/>
+            <w:webHidden/>
+          </w:rPr>
+          <w:t>12</w:t>
+        </w:r>
+        <w:r>
+          <w:rPr>
+            <w:noProof/>
+            <w:webHidden/>
+          </w:rPr>
+          <w:fldChar w:fldCharType="end"/>
+        </w:r>
+      </w:hyperlink>
+    </w:p>
+    <w:p>
+      <w:pPr>
+        <w:pStyle w:val="TOC2"/>
+        <w:tabs>
+          <w:tab w:val="left" w:pos="880"/>
+          <w:tab w:val="right" w:leader="dot" w:pos="9628"/>
+        </w:tabs>
+        <w:rPr>
+          <w:rFonts w:asciiTheme="minorHAnsi" w:eastAsiaTheme="minorEastAsia" w:hAnsiTheme="minorHAnsi" w:cstheme="minorBidi"/>
+          <w:smallCaps w:val="0"/>
+          <w:noProof/>
+          <w:sz w:val="22"/>
+          <w:szCs w:val="22"/>
+          <w:lang w:val="en-IN" w:eastAsia="en-IN"/>
+        </w:rPr>
+      </w:pPr>
+      <w:hyperlink w:anchor="_Toc533683955" w:history="1">
+        <w:r>
+          <w:rPr>
+            <w:rStyle w:val="Hyperlink"/>
+            <w:rFonts w:eastAsiaTheme="majorEastAsia"/>
+            <w:noProof/>
+            <w:lang w:bidi="hi-IN"/>
+          </w:rPr>
+          <w:t>4.2.</w:t>
+        </w:r>
+        <w:r>
+          <w:rPr>
+            <w:rFonts w:asciiTheme="minorHAnsi" w:eastAsiaTheme="minorEastAsia" w:hAnsiTheme="minorHAnsi" w:cstheme="minorBidi"/>
+            <w:smallCaps w:val="0"/>
+            <w:noProof/>
+            <w:sz w:val="22"/>
+            <w:szCs w:val="22"/>
+            <w:lang w:val="en-IN" w:eastAsia="en-IN"/>
+          </w:rPr>
+          <w:tab/>
+        </w:r>
+        <w:r>
+          <w:rPr>
+            <w:rStyle w:val="Hyperlink"/>
+            <w:rFonts w:eastAsiaTheme="majorEastAsia"/>
+            <w:noProof/>
+            <w:lang w:bidi="hi-IN"/>
+          </w:rPr>
+          <w:t>Contract C02: ResetPassword</w:t>
+        </w:r>
+        <w:r>
+          <w:rPr>
+            <w:noProof/>
+            <w:webHidden/>
+          </w:rPr>
+          <w:tab/>
+        </w:r>
+        <w:r>
+          <w:rPr>
+            <w:noProof/>
+            <w:webHidden/>
+          </w:rPr>
+          <w:fldChar w:fldCharType="begin"/>
+        </w:r>
+        <w:r>
+          <w:rPr>
+            <w:noProof/>
+            <w:webHidden/>
+          </w:rPr>
+          <w:instrText xml:space="preserve"> PAGEREF _Toc533683955 \h </w:instrText>
+        </w:r>
+        <w:r>
+          <w:rPr>
+            <w:noProof/>
+            <w:webHidden/>
+          </w:rPr>
+        </w:r>
+        <w:r>
+          <w:rPr>
+            <w:noProof/>
+            <w:webHidden/>
+          </w:rPr>
+          <w:fldChar w:fldCharType="separate"/>
+        </w:r>
+        <w:r>
+          <w:rPr>
+            <w:noProof/>
+            <w:webHidden/>
+          </w:rPr>
+          <w:t>12</w:t>
+        </w:r>
+        <w:r>
+          <w:rPr>
+            <w:noProof/>
+            <w:webHidden/>
+          </w:rPr>
+          <w:fldChar w:fldCharType="end"/>
+        </w:r>
+      </w:hyperlink>
+    </w:p>
+    <w:p>
+      <w:pPr>
+        <w:pStyle w:val="TOC2"/>
+        <w:tabs>
+          <w:tab w:val="left" w:pos="880"/>
+          <w:tab w:val="right" w:leader="dot" w:pos="9628"/>
+        </w:tabs>
+        <w:rPr>
+          <w:rFonts w:asciiTheme="minorHAnsi" w:eastAsiaTheme="minorEastAsia" w:hAnsiTheme="minorHAnsi" w:cstheme="minorBidi"/>
+          <w:smallCaps w:val="0"/>
+          <w:noProof/>
+          <w:sz w:val="22"/>
+          <w:szCs w:val="22"/>
+          <w:lang w:val="en-IN" w:eastAsia="en-IN"/>
+        </w:rPr>
+      </w:pPr>
+      <w:hyperlink w:anchor="_Toc533683956" w:history="1">
+        <w:r>
+          <w:rPr>
+            <w:rStyle w:val="Hyperlink"/>
+            <w:rFonts w:eastAsiaTheme="majorEastAsia"/>
+            <w:noProof/>
+            <w:lang w:bidi="hi-IN"/>
+          </w:rPr>
+          <w:t>4.3.</w:t>
+        </w:r>
+        <w:r>
+          <w:rPr>
+            <w:rFonts w:asciiTheme="minorHAnsi" w:eastAsiaTheme="minorEastAsia" w:hAnsiTheme="minorHAnsi" w:cstheme="minorBidi"/>
+            <w:smallCaps w:val="0"/>
+            <w:noProof/>
+            <w:sz w:val="22"/>
+            <w:szCs w:val="22"/>
+            <w:lang w:val="en-IN" w:eastAsia="en-IN"/>
+          </w:rPr>
+          <w:tab/>
+        </w:r>
+        <w:r>
+          <w:rPr>
+            <w:rStyle w:val="Hyperlink"/>
+            <w:rFonts w:eastAsiaTheme="majorEastAsia"/>
+            <w:noProof/>
+            <w:lang w:bidi="hi-IN"/>
+          </w:rPr>
+          <w:t>Contract C02: ReportPothole</w:t>
+        </w:r>
+        <w:r>
+          <w:rPr>
+            <w:noProof/>
+            <w:webHidden/>
+          </w:rPr>
+          <w:tab/>
+        </w:r>
+        <w:r>
+          <w:rPr>
+            <w:noProof/>
+            <w:webHidden/>
+          </w:rPr>
+          <w:fldChar w:fldCharType="begin"/>
+        </w:r>
+        <w:r>
+          <w:rPr>
+            <w:noProof/>
+            <w:webHidden/>
+          </w:rPr>
+          <w:instrText xml:space="preserve"> PAGEREF _Toc533683956 \h </w:instrText>
+        </w:r>
+        <w:r>
+          <w:rPr>
+            <w:noProof/>
+            <w:webHidden/>
+          </w:rPr>
+        </w:r>
+        <w:r>
+          <w:rPr>
+            <w:noProof/>
+            <w:webHidden/>
+          </w:rPr>
+          <w:fldChar w:fldCharType="separate"/>
+        </w:r>
+        <w:r>
+          <w:rPr>
+            <w:noProof/>
+            <w:webHidden/>
+          </w:rPr>
+          <w:t>12</w:t>
+        </w:r>
+        <w:r>
+          <w:rPr>
+            <w:noProof/>
+            <w:webHidden/>
+          </w:rPr>
+          <w:fldChar w:fldCharType="end"/>
+        </w:r>
+      </w:hyperlink>
+    </w:p>
+    <w:p>
+      <w:pPr>
+        <w:pStyle w:val="TOC2"/>
+        <w:tabs>
+          <w:tab w:val="left" w:pos="660"/>
+          <w:tab w:val="right" w:leader="dot" w:pos="9628"/>
+        </w:tabs>
+        <w:rPr>
+          <w:rFonts w:asciiTheme="minorHAnsi" w:eastAsiaTheme="minorEastAsia" w:hAnsiTheme="minorHAnsi" w:cstheme="minorBidi"/>
+          <w:smallCaps w:val="0"/>
+          <w:noProof/>
+          <w:sz w:val="22"/>
+          <w:szCs w:val="22"/>
+          <w:lang w:val="en-IN" w:eastAsia="en-IN"/>
+        </w:rPr>
+      </w:pPr>
+      <w:hyperlink w:anchor="_Toc533683957" w:history="1">
+        <w:r>
+          <w:rPr>
+            <w:rStyle w:val="Hyperlink"/>
+            <w:rFonts w:eastAsiaTheme="majorEastAsia"/>
+            <w:noProof/>
+            <w:lang w:bidi="hi-IN"/>
+          </w:rPr>
+          <w:t>5.</w:t>
+        </w:r>
+        <w:r>
+          <w:rPr>
+            <w:rFonts w:asciiTheme="minorHAnsi" w:eastAsiaTheme="minorEastAsia" w:hAnsiTheme="minorHAnsi" w:cstheme="minorBidi"/>
+            <w:smallCaps w:val="0"/>
+            <w:noProof/>
+            <w:sz w:val="22"/>
+            <w:szCs w:val="22"/>
+            <w:lang w:val="en-IN" w:eastAsia="en-IN"/>
+          </w:rPr>
+          <w:tab/>
+        </w:r>
+        <w:r>
+          <w:rPr>
+            <w:rStyle w:val="Hyperlink"/>
+            <w:rFonts w:eastAsiaTheme="majorEastAsia"/>
+            <w:noProof/>
+            <w:lang w:bidi="hi-IN"/>
+          </w:rPr>
+          <w:t>System Interaction Diagram</w:t>
+        </w:r>
+        <w:r>
+          <w:rPr>
+            <w:noProof/>
+            <w:webHidden/>
+          </w:rPr>
+          <w:tab/>
+        </w:r>
+        <w:r>
+          <w:rPr>
+            <w:noProof/>
+            <w:webHidden/>
+          </w:rPr>
+          <w:fldChar w:fldCharType="begin"/>
+        </w:r>
+        <w:r>
+          <w:rPr>
+            <w:noProof/>
+            <w:webHidden/>
+          </w:rPr>
+          <w:instrText xml:space="preserve"> PAGEREF _Toc533683957 \h </w:instrText>
+        </w:r>
+        <w:r>
+          <w:rPr>
+            <w:noProof/>
+            <w:webHidden/>
+          </w:rPr>
+        </w:r>
+        <w:r>
+          <w:rPr>
+            <w:noProof/>
+            <w:webHidden/>
+          </w:rPr>
+          <w:fldChar w:fldCharType="separate"/>
+        </w:r>
+        <w:r>
+          <w:rPr>
+            <w:noProof/>
+            <w:webHidden/>
+          </w:rPr>
+          <w:t>13</w:t>
+        </w:r>
+        <w:r>
+          <w:rPr>
+            <w:noProof/>
+            <w:webHidden/>
+          </w:rPr>
+          <w:fldChar w:fldCharType="end"/>
+        </w:r>
+      </w:hyperlink>
+    </w:p>
+    <w:p>
+      <w:pPr>
+        <w:pStyle w:val="TOC2"/>
+        <w:tabs>
+          <w:tab w:val="left" w:pos="880"/>
+          <w:tab w:val="right" w:leader="dot" w:pos="9628"/>
+        </w:tabs>
+        <w:rPr>
+          <w:rFonts w:asciiTheme="minorHAnsi" w:eastAsiaTheme="minorEastAsia" w:hAnsiTheme="minorHAnsi" w:cstheme="minorBidi"/>
+          <w:smallCaps w:val="0"/>
+          <w:noProof/>
+          <w:sz w:val="22"/>
+          <w:szCs w:val="22"/>
+          <w:lang w:val="en-IN" w:eastAsia="en-IN"/>
+        </w:rPr>
+      </w:pPr>
+      <w:hyperlink w:anchor="_Toc533683958" w:history="1">
+        <w:r>
+          <w:rPr>
+            <w:rStyle w:val="Hyperlink"/>
+            <w:rFonts w:eastAsiaTheme="majorEastAsia"/>
+            <w:noProof/>
+            <w:lang w:bidi="hi-IN"/>
+          </w:rPr>
+          <w:t>5.1.</w:t>
+        </w:r>
+        <w:r>
+          <w:rPr>
+            <w:rFonts w:asciiTheme="minorHAnsi" w:eastAsiaTheme="minorEastAsia" w:hAnsiTheme="minorHAnsi" w:cstheme="minorBidi"/>
+            <w:smallCaps w:val="0"/>
+            <w:noProof/>
+            <w:sz w:val="22"/>
+            <w:szCs w:val="22"/>
+            <w:lang w:val="en-IN" w:eastAsia="en-IN"/>
+          </w:rPr>
+          <w:tab/>
+        </w:r>
+        <w:r>
+          <w:rPr>
+            <w:rStyle w:val="Hyperlink"/>
+            <w:rFonts w:eastAsiaTheme="majorEastAsia"/>
+            <w:noProof/>
+            <w:lang w:bidi="hi-IN"/>
+          </w:rPr>
+          <w:t>Login Interaction Sequence</w:t>
+        </w:r>
+        <w:r>
+          <w:rPr>
+            <w:noProof/>
+            <w:webHidden/>
+          </w:rPr>
+          <w:tab/>
+        </w:r>
+        <w:r>
+          <w:rPr>
+            <w:noProof/>
+            <w:webHidden/>
+          </w:rPr>
+          <w:fldChar w:fldCharType="begin"/>
+        </w:r>
+        <w:r>
+          <w:rPr>
+            <w:noProof/>
+            <w:webHidden/>
+          </w:rPr>
+          <w:instrText xml:space="preserve"> PAGEREF _Toc533683958 \h </w:instrText>
+        </w:r>
+        <w:r>
+          <w:rPr>
+            <w:noProof/>
+            <w:webHidden/>
+          </w:rPr>
+        </w:r>
+        <w:r>
+          <w:rPr>
+            <w:noProof/>
+            <w:webHidden/>
+          </w:rPr>
+          <w:fldChar w:fldCharType="separate"/>
+        </w:r>
+        <w:r>
+          <w:rPr>
+            <w:noProof/>
+            <w:webHidden/>
+          </w:rPr>
+          <w:t>13</w:t>
+        </w:r>
+        <w:r>
+          <w:rPr>
+            <w:noProof/>
+            <w:webHidden/>
+          </w:rPr>
+          <w:fldChar w:fldCharType="end"/>
+        </w:r>
+      </w:hyperlink>
+    </w:p>
+    <w:p>
+      <w:pPr>
+        <w:pStyle w:val="TOC2"/>
+        <w:tabs>
+          <w:tab w:val="left" w:pos="880"/>
+          <w:tab w:val="right" w:leader="dot" w:pos="9628"/>
+        </w:tabs>
+        <w:rPr>
+          <w:rFonts w:asciiTheme="minorHAnsi" w:eastAsiaTheme="minorEastAsia" w:hAnsiTheme="minorHAnsi" w:cstheme="minorBidi"/>
+          <w:smallCaps w:val="0"/>
+          <w:noProof/>
+          <w:sz w:val="22"/>
+          <w:szCs w:val="22"/>
+          <w:lang w:val="en-IN" w:eastAsia="en-IN"/>
+        </w:rPr>
+      </w:pPr>
+      <w:hyperlink w:anchor="_Toc533683959" w:history="1">
+        <w:r>
+          <w:rPr>
+            <w:rStyle w:val="Hyperlink"/>
+            <w:rFonts w:eastAsiaTheme="majorEastAsia"/>
+            <w:noProof/>
+            <w:lang w:bidi="hi-IN"/>
+          </w:rPr>
+          <w:t>5.2.</w:t>
+        </w:r>
+        <w:r>
+          <w:rPr>
+            <w:rFonts w:asciiTheme="minorHAnsi" w:eastAsiaTheme="minorEastAsia" w:hAnsiTheme="minorHAnsi" w:cstheme="minorBidi"/>
+            <w:smallCaps w:val="0"/>
+            <w:noProof/>
+            <w:sz w:val="22"/>
+            <w:szCs w:val="22"/>
+            <w:lang w:val="en-IN" w:eastAsia="en-IN"/>
+          </w:rPr>
+          <w:tab/>
+        </w:r>
+        <w:r>
+          <w:rPr>
+            <w:rStyle w:val="Hyperlink"/>
+            <w:rFonts w:eastAsiaTheme="majorEastAsia"/>
+            <w:noProof/>
+            <w:lang w:bidi="hi-IN"/>
+          </w:rPr>
+          <w:t>Reset Password Interaction Sequence</w:t>
+        </w:r>
+        <w:r>
+          <w:rPr>
+            <w:noProof/>
+            <w:webHidden/>
+          </w:rPr>
+          <w:tab/>
+        </w:r>
+        <w:r>
+          <w:rPr>
+            <w:noProof/>
+            <w:webHidden/>
+          </w:rPr>
+          <w:fldChar w:fldCharType="begin"/>
+        </w:r>
+        <w:r>
+          <w:rPr>
+            <w:noProof/>
+            <w:webHidden/>
+          </w:rPr>
+          <w:instrText xml:space="preserve"> PAGEREF _Toc533683959 \h </w:instrText>
+        </w:r>
+        <w:r>
+          <w:rPr>
+            <w:noProof/>
+            <w:webHidden/>
+          </w:rPr>
+        </w:r>
+        <w:r>
+          <w:rPr>
+            <w:noProof/>
+            <w:webHidden/>
+          </w:rPr>
+          <w:fldChar w:fldCharType="separate"/>
+        </w:r>
+        <w:r>
+          <w:rPr>
+            <w:noProof/>
+            <w:webHidden/>
+          </w:rPr>
+          <w:t>14</w:t>
+        </w:r>
+        <w:r>
+          <w:rPr>
+            <w:noProof/>
+            <w:webHidden/>
+          </w:rPr>
+          <w:fldChar w:fldCharType="end"/>
+        </w:r>
+      </w:hyperlink>
+    </w:p>
+    <w:p>
+      <w:pPr>
+        <w:pStyle w:val="TOC2"/>
+        <w:tabs>
+          <w:tab w:val="left" w:pos="880"/>
+          <w:tab w:val="right" w:leader="dot" w:pos="9628"/>
+        </w:tabs>
+        <w:rPr>
+          <w:rFonts w:asciiTheme="minorHAnsi" w:eastAsiaTheme="minorEastAsia" w:hAnsiTheme="minorHAnsi" w:cstheme="minorBidi"/>
+          <w:smallCaps w:val="0"/>
+          <w:noProof/>
+          <w:sz w:val="22"/>
+          <w:szCs w:val="22"/>
+          <w:lang w:val="en-IN" w:eastAsia="en-IN"/>
+        </w:rPr>
+      </w:pPr>
+      <w:hyperlink w:anchor="_Toc533683960" w:history="1">
+        <w:r>
+          <w:rPr>
+            <w:rStyle w:val="Hyperlink"/>
+            <w:rFonts w:eastAsiaTheme="majorEastAsia"/>
+            <w:noProof/>
+            <w:lang w:bidi="hi-IN"/>
+          </w:rPr>
+          <w:t>5.3.</w:t>
+        </w:r>
+        <w:r>
+          <w:rPr>
+            <w:rFonts w:asciiTheme="minorHAnsi" w:eastAsiaTheme="minorEastAsia" w:hAnsiTheme="minorHAnsi" w:cstheme="minorBidi"/>
+            <w:smallCaps w:val="0"/>
+            <w:noProof/>
+            <w:sz w:val="22"/>
+            <w:szCs w:val="22"/>
+            <w:lang w:val="en-IN" w:eastAsia="en-IN"/>
+          </w:rPr>
+          <w:tab/>
+        </w:r>
+        <w:r>
+          <w:rPr>
+            <w:rStyle w:val="Hyperlink"/>
+            <w:rFonts w:eastAsiaTheme="majorEastAsia"/>
+            <w:noProof/>
+            <w:lang w:bidi="hi-IN"/>
+          </w:rPr>
+          <w:t>Report Pothole Interaction Diagram</w:t>
+        </w:r>
+        <w:r>
+          <w:rPr>
+            <w:noProof/>
+            <w:webHidden/>
+          </w:rPr>
+          <w:tab/>
+        </w:r>
+        <w:r>
+          <w:rPr>
+            <w:noProof/>
+            <w:webHidden/>
+          </w:rPr>
+          <w:fldChar w:fldCharType="begin"/>
+        </w:r>
+        <w:r>
+          <w:rPr>
+            <w:noProof/>
+            <w:webHidden/>
+          </w:rPr>
+          <w:instrText xml:space="preserve"> PAGEREF _Toc533683960 \h </w:instrText>
+        </w:r>
+        <w:r>
+          <w:rPr>
+            <w:noProof/>
+            <w:webHidden/>
+          </w:rPr>
+        </w:r>
+        <w:r>
+          <w:rPr>
+            <w:noProof/>
+            <w:webHidden/>
+          </w:rPr>
+          <w:fldChar w:fldCharType="separate"/>
+        </w:r>
+        <w:r>
+          <w:rPr>
+            <w:noProof/>
+            <w:webHidden/>
+          </w:rPr>
+          <w:t>14</w:t>
+        </w:r>
+        <w:r>
+          <w:rPr>
+            <w:noProof/>
+            <w:webHidden/>
+          </w:rPr>
+          <w:fldChar w:fldCharType="end"/>
+        </w:r>
+      </w:hyperlink>
+    </w:p>
+    <w:p>
+      <w:pPr>
+        <w:pStyle w:val="TOC2"/>
+        <w:tabs>
+          <w:tab w:val="left" w:pos="660"/>
+          <w:tab w:val="right" w:leader="dot" w:pos="9628"/>
+        </w:tabs>
+        <w:rPr>
+          <w:rFonts w:asciiTheme="minorHAnsi" w:eastAsiaTheme="minorEastAsia" w:hAnsiTheme="minorHAnsi" w:cstheme="minorBidi"/>
+          <w:smallCaps w:val="0"/>
+          <w:noProof/>
+          <w:sz w:val="22"/>
+          <w:szCs w:val="22"/>
+          <w:lang w:val="en-IN" w:eastAsia="en-IN"/>
+        </w:rPr>
+      </w:pPr>
+      <w:hyperlink w:anchor="_Toc533683961" w:history="1">
+        <w:r>
+          <w:rPr>
+            <w:rStyle w:val="Hyperlink"/>
+            <w:rFonts w:eastAsiaTheme="majorEastAsia"/>
+            <w:noProof/>
+            <w:lang w:bidi="hi-IN"/>
+          </w:rPr>
+          <w:t>6.</w:t>
+        </w:r>
+        <w:r>
+          <w:rPr>
+            <w:rFonts w:asciiTheme="minorHAnsi" w:eastAsiaTheme="minorEastAsia" w:hAnsiTheme="minorHAnsi" w:cstheme="minorBidi"/>
+            <w:smallCaps w:val="0"/>
+            <w:noProof/>
+            <w:sz w:val="22"/>
+            <w:szCs w:val="22"/>
+            <w:lang w:val="en-IN" w:eastAsia="en-IN"/>
+          </w:rPr>
+          <w:tab/>
+        </w:r>
+        <w:r>
+          <w:rPr>
+            <w:rStyle w:val="Hyperlink"/>
+            <w:rFonts w:eastAsiaTheme="majorEastAsia"/>
+            <w:noProof/>
+            <w:lang w:bidi="hi-IN"/>
+          </w:rPr>
+          <w:t>Design Class Model</w:t>
+        </w:r>
+        <w:r>
+          <w:rPr>
+            <w:noProof/>
+            <w:webHidden/>
+          </w:rPr>
+          <w:tab/>
+        </w:r>
+        <w:r>
+          <w:rPr>
+            <w:noProof/>
+            <w:webHidden/>
+          </w:rPr>
+          <w:fldChar w:fldCharType="begin"/>
+        </w:r>
+        <w:r>
+          <w:rPr>
+            <w:noProof/>
+            <w:webHidden/>
+          </w:rPr>
+          <w:instrText xml:space="preserve"> PAGEREF _Toc533683961 \h </w:instrText>
+        </w:r>
+        <w:r>
+          <w:rPr>
+            <w:noProof/>
+            <w:webHidden/>
+          </w:rPr>
+        </w:r>
+        <w:r>
+          <w:rPr>
+            <w:noProof/>
+            <w:webHidden/>
+          </w:rPr>
+          <w:fldChar w:fldCharType="separate"/>
+        </w:r>
+        <w:r>
+          <w:rPr>
+            <w:noProof/>
+            <w:webHidden/>
+          </w:rPr>
+          <w:t>15</w:t>
+        </w:r>
+        <w:r>
+          <w:rPr>
+            <w:noProof/>
+            <w:webHidden/>
+          </w:rPr>
+          <w:fldChar w:fldCharType="end"/>
+        </w:r>
+      </w:hyperlink>
+    </w:p>
+    <w:p>
+      <w:pPr>
+        <w:pStyle w:val="TOC2"/>
+        <w:tabs>
+          <w:tab w:val="left" w:pos="660"/>
+          <w:tab w:val="right" w:leader="dot" w:pos="9628"/>
+        </w:tabs>
+        <w:rPr>
+          <w:rFonts w:asciiTheme="minorHAnsi" w:eastAsiaTheme="minorEastAsia" w:hAnsiTheme="minorHAnsi" w:cstheme="minorBidi"/>
+          <w:smallCaps w:val="0"/>
+          <w:noProof/>
+          <w:sz w:val="22"/>
+          <w:szCs w:val="22"/>
+          <w:lang w:val="en-IN" w:eastAsia="en-IN"/>
+        </w:rPr>
+      </w:pPr>
+      <w:hyperlink w:anchor="_Toc533683962" w:history="1">
+        <w:r>
+          <w:rPr>
+            <w:rStyle w:val="Hyperlink"/>
+            <w:rFonts w:eastAsiaTheme="majorEastAsia"/>
+            <w:noProof/>
+            <w:lang w:bidi="hi-IN"/>
+          </w:rPr>
+          <w:t>7.</w:t>
+        </w:r>
+        <w:r>
+          <w:rPr>
+            <w:rFonts w:asciiTheme="minorHAnsi" w:eastAsiaTheme="minorEastAsia" w:hAnsiTheme="minorHAnsi" w:cstheme="minorBidi"/>
+            <w:smallCaps w:val="0"/>
+            <w:noProof/>
+            <w:sz w:val="22"/>
+            <w:szCs w:val="22"/>
+            <w:lang w:val="en-IN" w:eastAsia="en-IN"/>
+          </w:rPr>
+          <w:tab/>
+        </w:r>
+        <w:r>
+          <w:rPr>
+            <w:rStyle w:val="Hyperlink"/>
+            <w:rFonts w:eastAsiaTheme="majorEastAsia"/>
+            <w:noProof/>
+            <w:lang w:bidi="hi-IN"/>
+          </w:rPr>
+          <w:t>User Interface Mock Ups</w:t>
+        </w:r>
+        <w:r>
+          <w:rPr>
+            <w:noProof/>
+            <w:webHidden/>
+          </w:rPr>
+          <w:tab/>
+        </w:r>
+        <w:r>
+          <w:rPr>
+            <w:noProof/>
+            <w:webHidden/>
+          </w:rPr>
+          <w:fldChar w:fldCharType="begin"/>
+        </w:r>
+        <w:r>
+          <w:rPr>
+            <w:noProof/>
+            <w:webHidden/>
+          </w:rPr>
+          <w:instrText xml:space="preserve"> PAGEREF _Toc533683962 \h </w:instrText>
+        </w:r>
+        <w:r>
+          <w:rPr>
+            <w:noProof/>
+            <w:webHidden/>
+          </w:rPr>
+        </w:r>
+        <w:r>
+          <w:rPr>
+            <w:noProof/>
+            <w:webHidden/>
+          </w:rPr>
+          <w:fldChar w:fldCharType="separate"/>
+        </w:r>
+        <w:r>
+          <w:rPr>
+            <w:noProof/>
+            <w:webHidden/>
+          </w:rPr>
+          <w:t>17</w:t>
+        </w:r>
+        <w:r>
+          <w:rPr>
+            <w:noProof/>
+            <w:webHidden/>
+          </w:rPr>
+          <w:fldChar w:fldCharType="end"/>
+        </w:r>
+      </w:hyperlink>
+    </w:p>
+    <w:p>
+      <w:pPr>
+        <w:pStyle w:val="TOC2"/>
+        <w:tabs>
+          <w:tab w:val="left" w:pos="880"/>
+          <w:tab w:val="right" w:leader="dot" w:pos="9628"/>
+        </w:tabs>
+        <w:rPr>
+          <w:rFonts w:asciiTheme="minorHAnsi" w:eastAsiaTheme="minorEastAsia" w:hAnsiTheme="minorHAnsi" w:cstheme="minorBidi"/>
+          <w:smallCaps w:val="0"/>
+          <w:noProof/>
+          <w:sz w:val="22"/>
+          <w:szCs w:val="22"/>
+          <w:lang w:val="en-IN" w:eastAsia="en-IN"/>
+        </w:rPr>
+      </w:pPr>
+      <w:hyperlink w:anchor="_Toc533683963" w:history="1">
+        <w:r>
+          <w:rPr>
+            <w:rStyle w:val="Hyperlink"/>
+            <w:rFonts w:eastAsiaTheme="majorEastAsia"/>
+            <w:noProof/>
+            <w:lang w:bidi="hi-IN"/>
+          </w:rPr>
+          <w:t>7.1.</w:t>
+        </w:r>
+        <w:r>
+          <w:rPr>
+            <w:rFonts w:asciiTheme="minorHAnsi" w:eastAsiaTheme="minorEastAsia" w:hAnsiTheme="minorHAnsi" w:cstheme="minorBidi"/>
+            <w:smallCaps w:val="0"/>
+            <w:noProof/>
+            <w:sz w:val="22"/>
+            <w:szCs w:val="22"/>
+            <w:lang w:val="en-IN" w:eastAsia="en-IN"/>
+          </w:rPr>
+          <w:tab/>
+        </w:r>
+        <w:r>
+          <w:rPr>
+            <w:rStyle w:val="Hyperlink"/>
+            <w:rFonts w:eastAsiaTheme="majorEastAsia"/>
+            <w:noProof/>
+            <w:lang w:bidi="hi-IN"/>
+          </w:rPr>
+          <w:t>Login screen</w:t>
+        </w:r>
+        <w:r>
+          <w:rPr>
+            <w:noProof/>
+            <w:webHidden/>
+          </w:rPr>
+          <w:tab/>
+        </w:r>
+        <w:r>
+          <w:rPr>
+            <w:noProof/>
+            <w:webHidden/>
+          </w:rPr>
+          <w:fldChar w:fldCharType="begin"/>
+        </w:r>
+        <w:r>
+          <w:rPr>
+            <w:noProof/>
+            <w:webHidden/>
+          </w:rPr>
+          <w:instrText xml:space="preserve"> PAGEREF _Toc533683963 \h </w:instrText>
+        </w:r>
+        <w:r>
+          <w:rPr>
+            <w:noProof/>
+            <w:webHidden/>
+          </w:rPr>
+        </w:r>
+        <w:r>
+          <w:rPr>
+            <w:noProof/>
+            <w:webHidden/>
+          </w:rPr>
+          <w:fldChar w:fldCharType="separate"/>
+        </w:r>
+        <w:r>
+          <w:rPr>
+            <w:noProof/>
+            <w:webHidden/>
+          </w:rPr>
+          <w:t>17</w:t>
+        </w:r>
+        <w:r>
+          <w:rPr>
+            <w:noProof/>
+            <w:webHidden/>
+          </w:rPr>
+          <w:fldChar w:fldCharType="end"/>
+        </w:r>
+      </w:hyperlink>
+    </w:p>
+    <w:p>
+      <w:pPr>
+        <w:pStyle w:val="TOC2"/>
+        <w:tabs>
+          <w:tab w:val="left" w:pos="880"/>
+          <w:tab w:val="right" w:leader="dot" w:pos="9628"/>
+        </w:tabs>
+        <w:rPr>
+          <w:rFonts w:asciiTheme="minorHAnsi" w:eastAsiaTheme="minorEastAsia" w:hAnsiTheme="minorHAnsi" w:cstheme="minorBidi"/>
+          <w:smallCaps w:val="0"/>
+          <w:noProof/>
+          <w:sz w:val="22"/>
+          <w:szCs w:val="22"/>
+          <w:lang w:val="en-IN" w:eastAsia="en-IN"/>
+        </w:rPr>
+      </w:pPr>
+      <w:hyperlink w:anchor="_Toc533683964" w:history="1">
+        <w:r>
+          <w:rPr>
+            <w:rStyle w:val="Hyperlink"/>
+            <w:rFonts w:eastAsiaTheme="majorEastAsia"/>
+            <w:noProof/>
+            <w:lang w:bidi="hi-IN"/>
+          </w:rPr>
+          <w:t>7.2.</w:t>
+        </w:r>
+        <w:r>
+          <w:rPr>
+            <w:rFonts w:asciiTheme="minorHAnsi" w:eastAsiaTheme="minorEastAsia" w:hAnsiTheme="minorHAnsi" w:cstheme="minorBidi"/>
+            <w:smallCaps w:val="0"/>
+            <w:noProof/>
+            <w:sz w:val="22"/>
+            <w:szCs w:val="22"/>
+            <w:lang w:val="en-IN" w:eastAsia="en-IN"/>
+          </w:rPr>
+          <w:tab/>
+        </w:r>
+        <w:r>
+          <w:rPr>
+            <w:rStyle w:val="Hyperlink"/>
+            <w:rFonts w:eastAsiaTheme="majorEastAsia"/>
+            <w:noProof/>
+            <w:lang w:bidi="hi-IN"/>
+          </w:rPr>
+          <w:t>Report Pothole</w:t>
+        </w:r>
+        <w:r>
+          <w:rPr>
+            <w:noProof/>
+            <w:webHidden/>
+          </w:rPr>
+          <w:tab/>
+        </w:r>
+        <w:r>
+          <w:rPr>
+            <w:noProof/>
+            <w:webHidden/>
+          </w:rPr>
+          <w:fldChar w:fldCharType="begin"/>
+        </w:r>
+        <w:r>
+          <w:rPr>
+            <w:noProof/>
+            <w:webHidden/>
+          </w:rPr>
+          <w:instrText xml:space="preserve"> PAGEREF _Toc533683964 \h </w:instrText>
+        </w:r>
+        <w:r>
+          <w:rPr>
+            <w:noProof/>
+            <w:webHidden/>
+          </w:rPr>
+        </w:r>
+        <w:r>
+          <w:rPr>
+            <w:noProof/>
+            <w:webHidden/>
+          </w:rPr>
+          <w:fldChar w:fldCharType="separate"/>
+        </w:r>
+        <w:r>
+          <w:rPr>
+            <w:noProof/>
+            <w:webHidden/>
+          </w:rPr>
+          <w:t>17</w:t>
+        </w:r>
+        <w:r>
+          <w:rPr>
+            <w:noProof/>
+            <w:webHidden/>
+          </w:rPr>
+          <w:fldChar w:fldCharType="end"/>
+        </w:r>
+      </w:hyperlink>
+    </w:p>
+    <w:p>
+      <w:pPr>
+        <w:pStyle w:val="TOC2"/>
+        <w:tabs>
+          <w:tab w:val="left" w:pos="1100"/>
+          <w:tab w:val="right" w:leader="dot" w:pos="9628"/>
+        </w:tabs>
+        <w:rPr>
+          <w:rFonts w:asciiTheme="minorHAnsi" w:eastAsiaTheme="minorEastAsia" w:hAnsiTheme="minorHAnsi" w:cstheme="minorBidi"/>
+          <w:smallCaps w:val="0"/>
+          <w:noProof/>
+          <w:sz w:val="22"/>
+          <w:szCs w:val="22"/>
+          <w:lang w:val="en-IN" w:eastAsia="en-IN"/>
+        </w:rPr>
+      </w:pPr>
+      <w:hyperlink w:anchor="_Toc533683965" w:history="1">
+        <w:r>
+          <w:rPr>
+            <w:rStyle w:val="Hyperlink"/>
+            <w:rFonts w:eastAsiaTheme="majorEastAsia"/>
+            <w:noProof/>
+            <w:lang w:bidi="hi-IN"/>
+          </w:rPr>
+          <w:t>7.2.1.</w:t>
+        </w:r>
+        <w:r>
+          <w:rPr>
+            <w:rFonts w:asciiTheme="minorHAnsi" w:eastAsiaTheme="minorEastAsia" w:hAnsiTheme="minorHAnsi" w:cstheme="minorBidi"/>
+            <w:smallCaps w:val="0"/>
+            <w:noProof/>
+            <w:sz w:val="22"/>
+            <w:szCs w:val="22"/>
+            <w:lang w:val="en-IN" w:eastAsia="en-IN"/>
+          </w:rPr>
+          <w:tab/>
+        </w:r>
+        <w:r>
+          <w:rPr>
+            <w:rStyle w:val="Hyperlink"/>
+            <w:rFonts w:eastAsiaTheme="majorEastAsia"/>
+            <w:noProof/>
+            <w:lang w:bidi="hi-IN"/>
+          </w:rPr>
+          <w:t>Initiation Screen for Reporting a Pothole</w:t>
+        </w:r>
+        <w:r>
+          <w:rPr>
+            <w:noProof/>
+            <w:webHidden/>
+          </w:rPr>
+          <w:tab/>
+        </w:r>
+        <w:r>
+          <w:rPr>
+            <w:noProof/>
+            <w:webHidden/>
+          </w:rPr>
+          <w:fldChar w:fldCharType="begin"/>
+        </w:r>
+        <w:r>
+          <w:rPr>
+            <w:noProof/>
+            <w:webHidden/>
+          </w:rPr>
+          <w:instrText xml:space="preserve"> PAGEREF _Toc533683965 \h </w:instrText>
+        </w:r>
+        <w:r>
+          <w:rPr>
+            <w:noProof/>
+            <w:webHidden/>
+          </w:rPr>
+        </w:r>
+        <w:r>
+          <w:rPr>
+            <w:noProof/>
+            <w:webHidden/>
+          </w:rPr>
+          <w:fldChar w:fldCharType="separate"/>
+        </w:r>
+        <w:r>
+          <w:rPr>
+            <w:noProof/>
+            <w:webHidden/>
+          </w:rPr>
+          <w:t>18</w:t>
+        </w:r>
+        <w:r>
+          <w:rPr>
+            <w:noProof/>
+            <w:webHidden/>
+          </w:rPr>
+          <w:fldChar w:fldCharType="end"/>
+        </w:r>
+      </w:hyperlink>
+    </w:p>
+    <w:p>
+      <w:pPr>
+        <w:pStyle w:val="TOC2"/>
+        <w:tabs>
+          <w:tab w:val="left" w:pos="1100"/>
+          <w:tab w:val="right" w:leader="dot" w:pos="9628"/>
+        </w:tabs>
+        <w:rPr>
+          <w:rFonts w:asciiTheme="minorHAnsi" w:eastAsiaTheme="minorEastAsia" w:hAnsiTheme="minorHAnsi" w:cstheme="minorBidi"/>
+          <w:smallCaps w:val="0"/>
+          <w:noProof/>
+          <w:sz w:val="22"/>
+          <w:szCs w:val="22"/>
+          <w:lang w:val="en-IN" w:eastAsia="en-IN"/>
+        </w:rPr>
+      </w:pPr>
+      <w:hyperlink w:anchor="_Toc533683966" w:history="1">
+        <w:r>
+          <w:rPr>
+            <w:rStyle w:val="Hyperlink"/>
+            <w:rFonts w:eastAsiaTheme="majorEastAsia"/>
+            <w:noProof/>
+            <w:lang w:bidi="hi-IN"/>
+          </w:rPr>
+          <w:t>7.2.2.</w:t>
+        </w:r>
+        <w:r>
+          <w:rPr>
+            <w:rFonts w:asciiTheme="minorHAnsi" w:eastAsiaTheme="minorEastAsia" w:hAnsiTheme="minorHAnsi" w:cstheme="minorBidi"/>
+            <w:smallCaps w:val="0"/>
+            <w:noProof/>
+            <w:sz w:val="22"/>
+            <w:szCs w:val="22"/>
+            <w:lang w:val="en-IN" w:eastAsia="en-IN"/>
+          </w:rPr>
+          <w:tab/>
+        </w:r>
+        <w:r>
+          <w:rPr>
+            <w:rStyle w:val="Hyperlink"/>
+            <w:rFonts w:eastAsiaTheme="majorEastAsia"/>
+            <w:noProof/>
+            <w:lang w:bidi="hi-IN"/>
+          </w:rPr>
+          <w:t>Gathering Pothole Information</w:t>
+        </w:r>
+        <w:r>
+          <w:rPr>
+            <w:noProof/>
+            <w:webHidden/>
+          </w:rPr>
+          <w:tab/>
+        </w:r>
+        <w:r>
+          <w:rPr>
+            <w:noProof/>
+            <w:webHidden/>
+          </w:rPr>
+          <w:fldChar w:fldCharType="begin"/>
+        </w:r>
+        <w:r>
+          <w:rPr>
+            <w:noProof/>
+            <w:webHidden/>
+          </w:rPr>
+          <w:instrText xml:space="preserve"> PAGEREF _Toc533683966 \h </w:instrText>
+        </w:r>
+        <w:r>
+          <w:rPr>
+            <w:noProof/>
+            <w:webHidden/>
+          </w:rPr>
+        </w:r>
+        <w:r>
+          <w:rPr>
+            <w:noProof/>
+            <w:webHidden/>
+          </w:rPr>
+          <w:fldChar w:fldCharType="separate"/>
+        </w:r>
+        <w:r>
+          <w:rPr>
+            <w:noProof/>
+            <w:webHidden/>
+          </w:rPr>
+          <w:t>18</w:t>
+        </w:r>
+        <w:r>
+          <w:rPr>
+            <w:noProof/>
+            <w:webHidden/>
+          </w:rPr>
+          <w:fldChar w:fldCharType="end"/>
+        </w:r>
+      </w:hyperlink>
+    </w:p>
+    <w:p>
+      <w:pPr>
+        <w:pStyle w:val="TOC2"/>
+        <w:tabs>
+          <w:tab w:val="left" w:pos="1100"/>
+          <w:tab w:val="right" w:leader="dot" w:pos="9628"/>
+        </w:tabs>
+        <w:rPr>
+          <w:rFonts w:asciiTheme="minorHAnsi" w:eastAsiaTheme="minorEastAsia" w:hAnsiTheme="minorHAnsi" w:cstheme="minorBidi"/>
+          <w:smallCaps w:val="0"/>
+          <w:noProof/>
+          <w:sz w:val="22"/>
+          <w:szCs w:val="22"/>
+          <w:lang w:val="en-IN" w:eastAsia="en-IN"/>
+        </w:rPr>
+      </w:pPr>
+      <w:hyperlink w:anchor="_Toc533683967" w:history="1">
+        <w:r>
+          <w:rPr>
+            <w:rStyle w:val="Hyperlink"/>
+            <w:rFonts w:eastAsiaTheme="majorEastAsia"/>
+            <w:noProof/>
+            <w:lang w:bidi="hi-IN"/>
+          </w:rPr>
+          <w:t>7.2.3.</w:t>
+        </w:r>
+        <w:r>
+          <w:rPr>
+            <w:rFonts w:asciiTheme="minorHAnsi" w:eastAsiaTheme="minorEastAsia" w:hAnsiTheme="minorHAnsi" w:cstheme="minorBidi"/>
+            <w:smallCaps w:val="0"/>
+            <w:noProof/>
+            <w:sz w:val="22"/>
+            <w:szCs w:val="22"/>
+            <w:lang w:val="en-IN" w:eastAsia="en-IN"/>
+          </w:rPr>
+          <w:tab/>
+        </w:r>
+        <w:r>
+          <w:rPr>
+            <w:rStyle w:val="Hyperlink"/>
+            <w:rFonts w:eastAsiaTheme="majorEastAsia"/>
+            <w:noProof/>
+            <w:lang w:bidi="hi-IN"/>
+          </w:rPr>
+          <w:t>Review a submission</w:t>
+        </w:r>
+        <w:r>
+          <w:rPr>
+            <w:noProof/>
+            <w:webHidden/>
+          </w:rPr>
+          <w:tab/>
+        </w:r>
+        <w:r>
+          <w:rPr>
+            <w:noProof/>
+            <w:webHidden/>
+          </w:rPr>
+          <w:fldChar w:fldCharType="begin"/>
+        </w:r>
+        <w:r>
+          <w:rPr>
+            <w:noProof/>
+            <w:webHidden/>
+          </w:rPr>
+          <w:instrText xml:space="preserve"> PAGEREF _Toc533683967 \h </w:instrText>
+        </w:r>
+        <w:r>
+          <w:rPr>
+            <w:noProof/>
+            <w:webHidden/>
+          </w:rPr>
+        </w:r>
+        <w:r>
+          <w:rPr>
+            <w:noProof/>
+            <w:webHidden/>
+          </w:rPr>
+          <w:fldChar w:fldCharType="separate"/>
+        </w:r>
+        <w:r>
+          <w:rPr>
+            <w:noProof/>
+            <w:webHidden/>
+          </w:rPr>
+          <w:t>19</w:t>
+        </w:r>
+        <w:r>
+          <w:rPr>
+            <w:noProof/>
+            <w:webHidden/>
+          </w:rPr>
+          <w:fldChar w:fldCharType="end"/>
+        </w:r>
+      </w:hyperlink>
+    </w:p>
+    <w:p>
+      <w:pPr>
+        <w:pStyle w:val="TOC2"/>
+        <w:tabs>
+          <w:tab w:val="left" w:pos="1100"/>
+          <w:tab w:val="right" w:leader="dot" w:pos="9628"/>
+        </w:tabs>
+        <w:rPr>
+          <w:rFonts w:asciiTheme="minorHAnsi" w:eastAsiaTheme="minorEastAsia" w:hAnsiTheme="minorHAnsi" w:cstheme="minorBidi"/>
+          <w:smallCaps w:val="0"/>
+          <w:noProof/>
+          <w:sz w:val="22"/>
+          <w:szCs w:val="22"/>
+          <w:lang w:val="en-IN" w:eastAsia="en-IN"/>
+        </w:rPr>
+      </w:pPr>
+      <w:hyperlink w:anchor="_Toc533683968" w:history="1">
+        <w:r>
+          <w:rPr>
+            <w:rStyle w:val="Hyperlink"/>
+            <w:rFonts w:eastAsiaTheme="majorEastAsia"/>
+            <w:noProof/>
+            <w:lang w:bidi="hi-IN"/>
+          </w:rPr>
+          <w:t>7.2.4.</w:t>
+        </w:r>
+        <w:r>
+          <w:rPr>
+            <w:rFonts w:asciiTheme="minorHAnsi" w:eastAsiaTheme="minorEastAsia" w:hAnsiTheme="minorHAnsi" w:cstheme="minorBidi"/>
+            <w:smallCaps w:val="0"/>
+            <w:noProof/>
+            <w:sz w:val="22"/>
+            <w:szCs w:val="22"/>
+            <w:lang w:val="en-IN" w:eastAsia="en-IN"/>
+          </w:rPr>
+          <w:tab/>
+        </w:r>
+        <w:r>
+          <w:rPr>
+            <w:rStyle w:val="Hyperlink"/>
+            <w:rFonts w:eastAsiaTheme="majorEastAsia"/>
+            <w:noProof/>
+            <w:lang w:bidi="hi-IN"/>
+          </w:rPr>
+          <w:t>Submission Confirmation</w:t>
+        </w:r>
+        <w:r>
+          <w:rPr>
+            <w:noProof/>
+            <w:webHidden/>
+          </w:rPr>
+          <w:tab/>
+        </w:r>
+        <w:r>
+          <w:rPr>
+            <w:noProof/>
+            <w:webHidden/>
+          </w:rPr>
+          <w:fldChar w:fldCharType="begin"/>
+        </w:r>
+        <w:r>
+          <w:rPr>
+            <w:noProof/>
+            <w:webHidden/>
+          </w:rPr>
+          <w:instrText xml:space="preserve"> PAGEREF _Toc533683968 \h </w:instrText>
+        </w:r>
+        <w:r>
+          <w:rPr>
+            <w:noProof/>
+            <w:webHidden/>
+          </w:rPr>
+        </w:r>
+        <w:r>
+          <w:rPr>
+            <w:noProof/>
+            <w:webHidden/>
+          </w:rPr>
+          <w:fldChar w:fldCharType="separate"/>
+        </w:r>
+        <w:r>
+          <w:rPr>
+            <w:noProof/>
+            <w:webHidden/>
+          </w:rPr>
+          <w:t>19</w:t>
         </w:r>
         <w:r>
           <w:rPr>
@@ -1721,7 +3375,6 @@
           <w:sz w:val="28"/>
           <w:szCs w:val="28"/>
         </w:rPr>
-        <w:lastRenderedPageBreak/>
         <w:t>R</w:t>
       </w:r>
       <w:r>
@@ -1767,10 +3420,10 @@
         <w:tblLook w:val="04A0" w:firstRow="1" w:lastRow="0" w:firstColumn="1" w:lastColumn="0" w:noHBand="0" w:noVBand="1"/>
       </w:tblPr>
       <w:tblGrid>
-        <w:gridCol w:w="1374"/>
-        <w:gridCol w:w="2209"/>
-        <w:gridCol w:w="1675"/>
-        <w:gridCol w:w="4370"/>
+        <w:gridCol w:w="1375"/>
+        <w:gridCol w:w="2214"/>
+        <w:gridCol w:w="1677"/>
+        <w:gridCol w:w="4362"/>
       </w:tblGrid>
       <w:tr>
         <w:tc>
@@ -2055,7 +3708,14 @@
                 <w:sz w:val="20"/>
                 <w:szCs w:val="20"/>
               </w:rPr>
-              <w:t>Interaction diagrams between objects - Sequence or Communication diagrams or both</w:t>
+              <w:t>Interaction diag</w:t>
+            </w:r>
+            <w:r>
+              <w:rPr>
+                <w:sz w:val="20"/>
+                <w:szCs w:val="20"/>
+              </w:rPr>
+              <w:t>rams between objects - Sequence</w:t>
             </w:r>
           </w:p>
           <w:p>
@@ -2169,13 +3829,24 @@
           </w:tcPr>
           <w:p>
             <w:pPr>
+              <w:pStyle w:val="ListParagraph"/>
+              <w:numPr>
+                <w:ilvl w:val="0"/>
+                <w:numId w:val="14"/>
+              </w:numPr>
+              <w:ind w:left="316"/>
               <w:rPr>
                 <w:sz w:val="20"/>
                 <w:szCs w:val="20"/>
               </w:rPr>
             </w:pPr>
-            <w:bookmarkStart w:id="1" w:name="_GoBack"/>
-            <w:bookmarkEnd w:id="1"/>
+            <w:r>
+              <w:rPr>
+                <w:sz w:val="20"/>
+                <w:szCs w:val="20"/>
+              </w:rPr>
+              <w:t>Updates from feedback review (see appendix 1)</w:t>
+            </w:r>
           </w:p>
         </w:tc>
       </w:tr>
@@ -2377,11 +4048,9 @@
       <w:r>
         <w:t xml:space="preserve">UML Tool: </w:t>
       </w:r>
-      <w:proofErr w:type="spellStart"/>
       <w:r>
         <w:t>StarUML</w:t>
       </w:r>
-      <w:proofErr w:type="spellEnd"/>
     </w:p>
     <w:p/>
     <w:p/>
@@ -2436,11 +4105,11 @@
           <w:numId w:val="10"/>
         </w:numPr>
       </w:pPr>
-      <w:bookmarkStart w:id="2" w:name="_Toc528086003"/>
+      <w:bookmarkStart w:id="1" w:name="_Toc533683941"/>
       <w:r>
         <w:t>Project: P1 - Pothole Tracking and Repair</w:t>
       </w:r>
-      <w:bookmarkEnd w:id="2"/>
+      <w:bookmarkEnd w:id="1"/>
     </w:p>
     <w:p>
       <w:pPr>
@@ -2451,11 +4120,11 @@
         </w:numPr>
         <w:ind w:left="993" w:hanging="567"/>
       </w:pPr>
-      <w:bookmarkStart w:id="3" w:name="_Toc528086004"/>
+      <w:bookmarkStart w:id="2" w:name="_Toc533683942"/>
       <w:r>
         <w:t>Requirement:</w:t>
       </w:r>
-      <w:bookmarkEnd w:id="3"/>
+      <w:bookmarkEnd w:id="2"/>
     </w:p>
     <w:p/>
     <w:p>
@@ -2487,15 +4156,13 @@
         </w:rPr>
         <w:t xml:space="preserve"> participation.</w:t>
       </w:r>
-    </w:p>
-    <w:p>
-      <w:pPr>
-        <w:jc w:val="both"/>
-        <w:rPr>
-          <w:sz w:val="26"/>
-          <w:szCs w:val="26"/>
-        </w:rPr>
-      </w:pPr>
+      <w:r>
+        <w:rPr>
+          <w:sz w:val="26"/>
+          <w:szCs w:val="26"/>
+        </w:rPr>
+        <w:t xml:space="preserve"> </w:t>
+      </w:r>
       <w:r>
         <w:rPr>
           <w:sz w:val="26"/>
@@ -2538,12 +4205,12 @@
       <w:r>
         <w:tab/>
       </w:r>
-      <w:bookmarkStart w:id="4" w:name="_Toc528086005"/>
+      <w:bookmarkStart w:id="3" w:name="_Toc533683943"/>
       <w:r>
         <w:t>Identify Actors and Use Cases</w:t>
       </w:r>
-      <w:bookmarkStart w:id="5" w:name="_Ref527831079"/>
-      <w:bookmarkEnd w:id="4"/>
+      <w:bookmarkStart w:id="4" w:name="_Ref527831079"/>
+      <w:bookmarkEnd w:id="3"/>
     </w:p>
     <w:p>
       <w:pPr>
@@ -2554,15 +4221,15 @@
         </w:numPr>
         <w:ind w:left="993" w:hanging="567"/>
       </w:pPr>
-      <w:r>
-        <w:tab/>
-      </w:r>
-      <w:bookmarkStart w:id="6" w:name="_Toc528086006"/>
+      <w:bookmarkStart w:id="5" w:name="_Toc533683944"/>
+      <w:r>
+        <w:t xml:space="preserve">UC01 - </w:t>
+      </w:r>
       <w:r>
         <w:t>Login and Authentication:</w:t>
       </w:r>
+      <w:bookmarkEnd w:id="4"/>
       <w:bookmarkEnd w:id="5"/>
-      <w:bookmarkEnd w:id="6"/>
     </w:p>
     <w:p/>
     <w:p>
@@ -2615,25 +4282,7 @@
           <w:sz w:val="26"/>
           <w:szCs w:val="26"/>
         </w:rPr>
-        <w:t>Case</w:t>
-      </w:r>
-      <w:r>
-        <w:rPr>
-          <w:b/>
-          <w:bCs/>
-          <w:sz w:val="26"/>
-          <w:szCs w:val="26"/>
-        </w:rPr>
-        <w:t xml:space="preserve"> (UC01)</w:t>
-      </w:r>
-      <w:r>
-        <w:rPr>
-          <w:b/>
-          <w:bCs/>
-          <w:sz w:val="26"/>
-          <w:szCs w:val="26"/>
-        </w:rPr>
-        <w:t>:</w:t>
+        <w:t>Case:</w:t>
       </w:r>
       <w:r>
         <w:rPr>
@@ -2668,23 +4317,28 @@
           <w:sz w:val="26"/>
           <w:szCs w:val="26"/>
         </w:rPr>
-        <w:t xml:space="preserve"> for accessing the system, a user has to input login credentials such </w:t>
-      </w:r>
-      <w:proofErr w:type="spellStart"/>
-      <w:r>
-        <w:rPr>
-          <w:sz w:val="26"/>
-          <w:szCs w:val="26"/>
-        </w:rPr>
-        <w:t>UserID</w:t>
-      </w:r>
-      <w:proofErr w:type="spellEnd"/>
-      <w:r>
-        <w:rPr>
-          <w:sz w:val="26"/>
-          <w:szCs w:val="26"/>
-        </w:rPr>
-        <w:t xml:space="preserve"> and Password. While creating profile of Citizen and Contractor</w:t>
+        <w:t xml:space="preserve"> for accessing the system, a user</w:t>
+      </w:r>
+      <w:r>
+        <w:rPr>
+          <w:sz w:val="26"/>
+          <w:szCs w:val="26"/>
+        </w:rPr>
+        <w:t xml:space="preserve"> has to input login credentials, comprising of a </w:t>
+      </w:r>
+      <w:r>
+        <w:rPr>
+          <w:sz w:val="26"/>
+          <w:szCs w:val="26"/>
+        </w:rPr>
+        <w:t>UserID and p</w:t>
+      </w:r>
+      <w:r>
+        <w:rPr>
+          <w:sz w:val="26"/>
+          <w:szCs w:val="26"/>
+        </w:rPr>
+        <w:t>assword. While creating profile of Citizen and Contractor</w:t>
       </w:r>
       <w:r>
         <w:rPr>
@@ -2742,15 +4396,6 @@
         </w:rPr>
         <w:t>.</w:t>
       </w:r>
-    </w:p>
-    <w:p>
-      <w:pPr>
-        <w:jc w:val="both"/>
-        <w:rPr>
-          <w:sz w:val="26"/>
-          <w:szCs w:val="26"/>
-        </w:rPr>
-      </w:pPr>
     </w:p>
     <w:p>
       <w:pPr>
@@ -2761,11 +4406,20 @@
         </w:numPr>
         <w:ind w:left="993" w:hanging="567"/>
       </w:pPr>
-      <w:bookmarkStart w:id="7" w:name="_Toc528086007"/>
+      <w:bookmarkStart w:id="6" w:name="_Toc533683945"/>
+      <w:r>
+        <w:t>UC0</w:t>
+      </w:r>
+      <w:r>
+        <w:t>2</w:t>
+      </w:r>
+      <w:r>
+        <w:t xml:space="preserve"> - </w:t>
+      </w:r>
       <w:r>
         <w:t>Report Pothole:</w:t>
       </w:r>
-      <w:bookmarkEnd w:id="7"/>
+      <w:bookmarkEnd w:id="6"/>
     </w:p>
     <w:p/>
     <w:p>
@@ -2800,6 +4454,7 @@
           <w:sz w:val="26"/>
           <w:szCs w:val="26"/>
         </w:rPr>
+        <w:lastRenderedPageBreak/>
         <w:t>Use</w:t>
       </w:r>
       <w:r>
@@ -2818,25 +4473,7 @@
           <w:sz w:val="26"/>
           <w:szCs w:val="26"/>
         </w:rPr>
-        <w:t>Case</w:t>
-      </w:r>
-      <w:r>
-        <w:rPr>
-          <w:b/>
-          <w:bCs/>
-          <w:sz w:val="26"/>
-          <w:szCs w:val="26"/>
-        </w:rPr>
-        <w:t xml:space="preserve"> (UC02)</w:t>
-      </w:r>
-      <w:r>
-        <w:rPr>
-          <w:b/>
-          <w:bCs/>
-          <w:sz w:val="26"/>
-          <w:szCs w:val="26"/>
-        </w:rPr>
-        <w:t>:</w:t>
+        <w:t>Case:</w:t>
       </w:r>
       <w:r>
         <w:rPr>
@@ -2857,7 +4494,7 @@
           <w:sz w:val="26"/>
           <w:szCs w:val="26"/>
         </w:rPr>
-        <w:t>Citizens can report the potholes with a GPS Map location and a photograph</w:t>
+        <w:t>Citizens report the potholes with a GPS Map location and a photograph</w:t>
       </w:r>
       <w:r>
         <w:rPr>
@@ -2887,15 +4524,6 @@
         </w:rPr>
         <w:t xml:space="preserve"> integrated for reporting pothole</w:t>
       </w:r>
-    </w:p>
-    <w:p>
-      <w:pPr>
-        <w:jc w:val="both"/>
-        <w:rPr>
-          <w:sz w:val="26"/>
-          <w:szCs w:val="26"/>
-        </w:rPr>
-      </w:pPr>
     </w:p>
     <w:p>
       <w:pPr>
@@ -2906,11 +4534,29 @@
         </w:numPr>
         <w:ind w:left="993" w:hanging="567"/>
       </w:pPr>
-      <w:bookmarkStart w:id="8" w:name="_Toc528086008"/>
-      <w:r>
-        <w:t>Work Assignment:</w:t>
-      </w:r>
-      <w:bookmarkEnd w:id="8"/>
+      <w:bookmarkStart w:id="7" w:name="_Toc533683946"/>
+      <w:r>
+        <w:t>UC0</w:t>
+      </w:r>
+      <w:r>
+        <w:t>3</w:t>
+      </w:r>
+      <w:r>
+        <w:t xml:space="preserve"> </w:t>
+      </w:r>
+      <w:r>
+        <w:t>–</w:t>
+      </w:r>
+      <w:r>
+        <w:t xml:space="preserve"> </w:t>
+      </w:r>
+      <w:r>
+        <w:t>Assign Pothole</w:t>
+      </w:r>
+      <w:r>
+        <w:t>:</w:t>
+      </w:r>
+      <w:bookmarkEnd w:id="7"/>
     </w:p>
     <w:p/>
     <w:p>
@@ -2963,25 +4609,7 @@
           <w:sz w:val="26"/>
           <w:szCs w:val="26"/>
         </w:rPr>
-        <w:t>Case</w:t>
-      </w:r>
-      <w:r>
-        <w:rPr>
-          <w:b/>
-          <w:bCs/>
-          <w:sz w:val="26"/>
-          <w:szCs w:val="26"/>
-        </w:rPr>
-        <w:t xml:space="preserve"> (UC03)</w:t>
-      </w:r>
-      <w:r>
-        <w:rPr>
-          <w:b/>
-          <w:bCs/>
-          <w:sz w:val="26"/>
-          <w:szCs w:val="26"/>
-        </w:rPr>
-        <w:t xml:space="preserve">: </w:t>
+        <w:t xml:space="preserve">Case: </w:t>
       </w:r>
       <w:r>
         <w:rPr>
@@ -3002,7 +4630,21 @@
           <w:sz w:val="26"/>
           <w:szCs w:val="26"/>
         </w:rPr>
-        <w:t xml:space="preserve">ontractor will provide a cost estimate along with a photograph and size confirmation of the pothole. The software will </w:t>
+        <w:t xml:space="preserve">ontractor will provide a cost estimate </w:t>
+      </w:r>
+      <w:r>
+        <w:rPr>
+          <w:sz w:val="26"/>
+          <w:szCs w:val="26"/>
+        </w:rPr>
+        <w:t>based on the size of the pothole</w:t>
+      </w:r>
+      <w:r>
+        <w:rPr>
+          <w:sz w:val="26"/>
+          <w:szCs w:val="26"/>
+        </w:rPr>
+        <w:t xml:space="preserve">. The software will </w:t>
       </w:r>
       <w:r>
         <w:rPr>
@@ -3095,14 +4737,22 @@
         </w:numPr>
         <w:ind w:left="993" w:hanging="567"/>
       </w:pPr>
-      <w:bookmarkStart w:id="9" w:name="_Ref527831061"/>
-      <w:bookmarkStart w:id="10" w:name="_Toc528086009"/>
-      <w:r>
-        <w:lastRenderedPageBreak/>
+      <w:bookmarkStart w:id="8" w:name="_Ref527831061"/>
+      <w:bookmarkStart w:id="9" w:name="_Toc533683947"/>
+      <w:r>
+        <w:t>UC0</w:t>
+      </w:r>
+      <w:r>
+        <w:t xml:space="preserve">4 </w:t>
+      </w:r>
+      <w:r>
+        <w:t xml:space="preserve">- </w:t>
+      </w:r>
+      <w:r>
         <w:t>Work Progress and Tracking:</w:t>
       </w:r>
+      <w:bookmarkEnd w:id="8"/>
       <w:bookmarkEnd w:id="9"/>
-      <w:bookmarkEnd w:id="10"/>
     </w:p>
     <w:p/>
     <w:p>
@@ -3155,25 +4805,7 @@
           <w:sz w:val="26"/>
           <w:szCs w:val="26"/>
         </w:rPr>
-        <w:t>Case</w:t>
-      </w:r>
-      <w:r>
-        <w:rPr>
-          <w:b/>
-          <w:bCs/>
-          <w:sz w:val="26"/>
-          <w:szCs w:val="26"/>
-        </w:rPr>
-        <w:t xml:space="preserve"> (UC04)</w:t>
-      </w:r>
-      <w:r>
-        <w:rPr>
-          <w:b/>
-          <w:bCs/>
-          <w:sz w:val="26"/>
-          <w:szCs w:val="26"/>
-        </w:rPr>
-        <w:t xml:space="preserve">: </w:t>
+        <w:t xml:space="preserve">Case: </w:t>
       </w:r>
       <w:r>
         <w:rPr>
@@ -3194,23 +4826,7 @@
           <w:sz w:val="26"/>
           <w:szCs w:val="26"/>
         </w:rPr>
-        <w:t xml:space="preserve"> can track their request with unique </w:t>
-      </w:r>
-      <w:proofErr w:type="spellStart"/>
-      <w:r>
-        <w:rPr>
-          <w:sz w:val="26"/>
-          <w:szCs w:val="26"/>
-        </w:rPr>
-        <w:t>ReqID</w:t>
-      </w:r>
-      <w:proofErr w:type="spellEnd"/>
-      <w:r>
-        <w:rPr>
-          <w:sz w:val="26"/>
-          <w:szCs w:val="26"/>
-        </w:rPr>
-        <w:t xml:space="preserve"> generated by </w:t>
+        <w:t xml:space="preserve"> can track their request with unique ReqID generated by </w:t>
       </w:r>
       <w:r>
         <w:rPr>
@@ -3238,7 +4854,16 @@
           <w:sz w:val="26"/>
           <w:szCs w:val="26"/>
         </w:rPr>
-        <w:t xml:space="preserve"> their status will be provided. The Mayor should be able to visualize the progress for overall city or by an area - constituency / pin code or by individual roads.</w:t>
+        <w:t xml:space="preserve"> their status will be provide</w:t>
+      </w:r>
+      <w:bookmarkStart w:id="10" w:name="_GoBack"/>
+      <w:bookmarkEnd w:id="10"/>
+      <w:r>
+        <w:rPr>
+          <w:sz w:val="26"/>
+          <w:szCs w:val="26"/>
+        </w:rPr>
+        <w:t>d. The Mayor should be able to visualize the progress for overall city or by an area - constituency / pin code or by individual roads.</w:t>
       </w:r>
     </w:p>
     <w:p>
@@ -3255,7 +4880,16 @@
         </w:numPr>
         <w:ind w:left="993" w:hanging="567"/>
       </w:pPr>
-      <w:bookmarkStart w:id="11" w:name="_Toc528086010"/>
+      <w:bookmarkStart w:id="11" w:name="_Toc533683948"/>
+      <w:r>
+        <w:t>UC0</w:t>
+      </w:r>
+      <w:r>
+        <w:t>5</w:t>
+      </w:r>
+      <w:r>
+        <w:t xml:space="preserve"> - </w:t>
+      </w:r>
       <w:r>
         <w:t>Review and Feedback:</w:t>
       </w:r>
@@ -3316,25 +4950,7 @@
           <w:sz w:val="26"/>
           <w:szCs w:val="26"/>
         </w:rPr>
-        <w:t>Case</w:t>
-      </w:r>
-      <w:r>
-        <w:rPr>
-          <w:b/>
-          <w:bCs/>
-          <w:sz w:val="26"/>
-          <w:szCs w:val="26"/>
-        </w:rPr>
-        <w:t xml:space="preserve"> (UC05)</w:t>
-      </w:r>
-      <w:r>
-        <w:rPr>
-          <w:b/>
-          <w:bCs/>
-          <w:sz w:val="26"/>
-          <w:szCs w:val="26"/>
-        </w:rPr>
-        <w:t xml:space="preserve">: </w:t>
+        <w:t xml:space="preserve">Case: </w:t>
       </w:r>
       <w:r>
         <w:rPr>
@@ -3462,13 +5078,47 @@
         </w:numPr>
         <w:ind w:left="993" w:hanging="567"/>
       </w:pPr>
+      <w:bookmarkStart w:id="12" w:name="_Toc533683949"/>
+      <w:r>
+        <w:t>UC0</w:t>
+      </w:r>
+      <w:r>
+        <w:t>6</w:t>
+      </w:r>
+      <w:r>
+        <w:t xml:space="preserve"> - </w:t>
+      </w:r>
       <w:r>
         <w:t>Release Payment</w:t>
       </w:r>
-    </w:p>
-    <w:p>
-      <w:r>
-        <w:t>&lt;&lt;To be completed&gt;&gt;</w:t>
+      <w:bookmarkEnd w:id="12"/>
+    </w:p>
+    <w:p>
+      <w:r>
+        <w:rPr>
+          <w:b/>
+        </w:rPr>
+        <w:t>Actors</w:t>
+      </w:r>
+      <w:r>
+        <w:t xml:space="preserve">: Contractor, </w:t>
+      </w:r>
+      <w:r>
+        <w:t>BBMP</w:t>
+      </w:r>
+    </w:p>
+    <w:p>
+      <w:r>
+        <w:rPr>
+          <w:b/>
+        </w:rPr>
+        <w:t>Use Case</w:t>
+      </w:r>
+      <w:r>
+        <w:t xml:space="preserve">: BBMP pays the cumulative cost of </w:t>
+      </w:r>
+      <w:r>
+        <w:t xml:space="preserve">all potholes fixed in a month to contractors based on </w:t>
       </w:r>
     </w:p>
     <w:p>
@@ -3501,8 +5151,8 @@
         </w:rPr>
         <w:lastRenderedPageBreak/>
         <w:drawing>
-          <wp:inline distT="0" distB="0" distL="0" distR="0" wp14:anchorId="302139E6" wp14:editId="0BE5D42B">
-            <wp:extent cx="6120130" cy="6602095"/>
+          <wp:inline distT="0" distB="0" distL="0" distR="0" wp14:anchorId="3795F310" wp14:editId="6ACB097C">
+            <wp:extent cx="6120130" cy="4005580"/>
             <wp:effectExtent l="0" t="0" r="0" b="0"/>
             <wp:docPr id="1" name="Picture 1"/>
             <wp:cNvGraphicFramePr>
@@ -3524,7 +5174,7 @@
                   <pic:spPr>
                     <a:xfrm>
                       <a:off x="0" y="0"/>
-                      <a:ext cx="6120130" cy="6602095"/>
+                      <a:ext cx="6120130" cy="4005580"/>
                     </a:xfrm>
                     <a:prstGeom prst="rect">
                       <a:avLst/>
@@ -3614,12 +5264,12 @@
           <w:numId w:val="10"/>
         </w:numPr>
       </w:pPr>
-      <w:bookmarkStart w:id="12" w:name="_Toc528086011"/>
+      <w:bookmarkStart w:id="13" w:name="_Toc533683950"/>
       <w:r>
         <w:lastRenderedPageBreak/>
         <w:t>Fully Dressed Use Cases</w:t>
       </w:r>
-      <w:bookmarkEnd w:id="12"/>
+      <w:bookmarkEnd w:id="13"/>
     </w:p>
     <w:p>
       <w:pPr>
@@ -3630,7 +5280,7 @@
         </w:numPr>
         <w:ind w:left="993" w:hanging="567"/>
       </w:pPr>
-      <w:bookmarkStart w:id="13" w:name="_Toc528086012"/>
+      <w:bookmarkStart w:id="14" w:name="_Toc533683951"/>
       <w:r>
         <w:t>UC1</w:t>
       </w:r>
@@ -3640,7 +5290,7 @@
       <w:r>
         <w:t xml:space="preserve"> and Authentication:</w:t>
       </w:r>
-      <w:bookmarkEnd w:id="13"/>
+      <w:bookmarkEnd w:id="14"/>
     </w:p>
     <w:p/>
     <w:p>
@@ -4144,23 +5794,7 @@
           <w:sz w:val="26"/>
           <w:szCs w:val="26"/>
         </w:rPr>
-        <w:t xml:space="preserve">System logged out and display popup </w:t>
-      </w:r>
-      <w:proofErr w:type="spellStart"/>
-      <w:r>
-        <w:rPr>
-          <w:sz w:val="26"/>
-          <w:szCs w:val="26"/>
-        </w:rPr>
-        <w:t>message:“Successfully</w:t>
-      </w:r>
-      <w:proofErr w:type="spellEnd"/>
-      <w:r>
-        <w:rPr>
-          <w:sz w:val="26"/>
-          <w:szCs w:val="26"/>
-        </w:rPr>
-        <w:t xml:space="preserve"> logged out”</w:t>
+        <w:t>System logged out and display popup message:“Successfully logged out”</w:t>
       </w:r>
     </w:p>
     <w:p>
@@ -4565,23 +6199,7 @@
           <w:sz w:val="26"/>
           <w:szCs w:val="26"/>
         </w:rPr>
-        <w:t xml:space="preserve">        7a. </w:t>
-      </w:r>
-      <w:proofErr w:type="gramStart"/>
-      <w:r>
-        <w:rPr>
-          <w:sz w:val="26"/>
-          <w:szCs w:val="26"/>
-        </w:rPr>
-        <w:t>The</w:t>
-      </w:r>
-      <w:proofErr w:type="gramEnd"/>
-      <w:r>
-        <w:rPr>
-          <w:sz w:val="26"/>
-          <w:szCs w:val="26"/>
-        </w:rPr>
-        <w:t xml:space="preserve"> two passwords are different</w:t>
+        <w:t xml:space="preserve">        7a. The two passwords are different</w:t>
       </w:r>
     </w:p>
     <w:p>
@@ -4930,23 +6548,7 @@
           <w:sz w:val="26"/>
           <w:szCs w:val="26"/>
         </w:rPr>
-        <w:t xml:space="preserve"> users, </w:t>
-      </w:r>
-      <w:proofErr w:type="gramStart"/>
-      <w:r>
-        <w:rPr>
-          <w:sz w:val="26"/>
-          <w:szCs w:val="26"/>
-        </w:rPr>
-        <w:t>and also</w:t>
-      </w:r>
-      <w:proofErr w:type="gramEnd"/>
-      <w:r>
-        <w:rPr>
-          <w:sz w:val="26"/>
-          <w:szCs w:val="26"/>
-        </w:rPr>
-        <w:t xml:space="preserve"> data </w:t>
+        <w:t xml:space="preserve"> users, and also data </w:t>
       </w:r>
       <w:r>
         <w:rPr>
@@ -4978,7 +6580,7 @@
       </w:r>
     </w:p>
     <w:p>
-      <w:commentRangeStart w:id="14"/>
+      <w:commentRangeStart w:id="15"/>
       <w:r>
         <w:rPr>
           <w:noProof/>
@@ -5030,7 +6632,7 @@
           </wp:anchor>
         </w:drawing>
       </w:r>
-      <w:commentRangeEnd w:id="14"/>
+      <w:commentRangeEnd w:id="15"/>
       <w:r>
         <w:rPr>
           <w:rStyle w:val="CommentReference"/>
@@ -5038,7 +6640,7 @@
           <w:color w:val="auto"/>
           <w:lang w:eastAsia="en-US" w:bidi="ar-SA"/>
         </w:rPr>
-        <w:commentReference w:id="14"/>
+        <w:commentReference w:id="15"/>
       </w:r>
     </w:p>
     <w:p/>
@@ -5293,7 +6895,7 @@
         </w:numPr>
         <w:ind w:left="993" w:hanging="567"/>
       </w:pPr>
-      <w:bookmarkStart w:id="15" w:name="_Toc528086013"/>
+      <w:bookmarkStart w:id="16" w:name="_Toc533683952"/>
       <w:r>
         <w:t>UC</w:t>
       </w:r>
@@ -5309,7 +6911,7 @@
       <w:r>
         <w:t>Report Pothole:</w:t>
       </w:r>
-      <w:bookmarkEnd w:id="15"/>
+      <w:bookmarkEnd w:id="16"/>
     </w:p>
     <w:p>
       <w:r>
@@ -5392,7 +6994,7 @@
         </w:rPr>
         <w:t>-</w:t>
       </w:r>
-      <w:bookmarkStart w:id="16" w:name="__DdeLink__175_136229963"/>
+      <w:bookmarkStart w:id="17" w:name="__DdeLink__175_136229963"/>
       <w:r>
         <w:rPr>
           <w:sz w:val="26"/>
@@ -5400,7 +7002,7 @@
         </w:rPr>
         <w:t>Citizen</w:t>
       </w:r>
-      <w:bookmarkEnd w:id="16"/>
+      <w:bookmarkEnd w:id="17"/>
       <w:r>
         <w:rPr>
           <w:sz w:val="26"/>
@@ -5549,25 +7151,7 @@
           <w:sz w:val="26"/>
           <w:szCs w:val="26"/>
         </w:rPr>
-        <w:t xml:space="preserve"> GPS </w:t>
-      </w:r>
-      <w:proofErr w:type="spellStart"/>
-      <w:r>
-        <w:rPr>
-          <w:bCs/>
-          <w:sz w:val="26"/>
-          <w:szCs w:val="26"/>
-        </w:rPr>
-        <w:t>loc</w:t>
-      </w:r>
-      <w:proofErr w:type="spellEnd"/>
-      <w:r>
-        <w:rPr>
-          <w:bCs/>
-          <w:sz w:val="26"/>
-          <w:szCs w:val="26"/>
-        </w:rPr>
-        <w:t>,</w:t>
+        <w:t xml:space="preserve"> GPS loc,</w:t>
       </w:r>
       <w:r>
         <w:rPr>
@@ -6079,6 +7663,7 @@
           <w:numId w:val="10"/>
         </w:numPr>
       </w:pPr>
+      <w:bookmarkStart w:id="18" w:name="_Toc533683953"/>
       <w:r>
         <w:rPr>
           <w:noProof/>
@@ -6146,7 +7731,7 @@
           </mc:Choice>
           <mc:Fallback>
             <w:pict>
-              <v:shapetype w14:anchorId="70206233" id="_x0000_t202" coordsize="21600,21600" o:spt="202" path="m,l,21600r21600,l21600,xe">
+              <v:shapetype w14:anchorId="2A634AA3" id="_x0000_t202" coordsize="21600,21600" o:spt="202" path="m,l,21600r21600,l21600,xe">
                 <v:stroke joinstyle="miter"/>
                 <v:path gradientshapeok="t" o:connecttype="rect"/>
               </v:shapetype>
@@ -6160,6 +7745,7 @@
       <w:r>
         <w:t>System Contracts</w:t>
       </w:r>
+      <w:bookmarkEnd w:id="18"/>
     </w:p>
     <w:p>
       <w:pPr>
@@ -6173,9 +7759,11 @@
       <w:r>
         <w:t xml:space="preserve"> </w:t>
       </w:r>
+      <w:bookmarkStart w:id="19" w:name="_Toc533683954"/>
       <w:r>
         <w:t>Contract C01: Login</w:t>
       </w:r>
+      <w:bookmarkEnd w:id="19"/>
     </w:p>
     <w:p>
       <w:pPr>
@@ -6195,43 +7783,7 @@
         <w:rPr>
           <w:lang w:val="en-IN"/>
         </w:rPr>
-        <w:t>: login (</w:t>
-      </w:r>
-      <w:proofErr w:type="spellStart"/>
-      <w:r>
-        <w:rPr>
-          <w:lang w:val="en-IN"/>
-        </w:rPr>
-        <w:t>username</w:t>
-      </w:r>
-      <w:proofErr w:type="gramStart"/>
-      <w:r>
-        <w:rPr>
-          <w:lang w:val="en-IN"/>
-        </w:rPr>
-        <w:t>:String</w:t>
-      </w:r>
-      <w:proofErr w:type="spellEnd"/>
-      <w:proofErr w:type="gramEnd"/>
-      <w:r>
-        <w:rPr>
-          <w:lang w:val="en-IN"/>
-        </w:rPr>
-        <w:t xml:space="preserve">, </w:t>
-      </w:r>
-      <w:proofErr w:type="spellStart"/>
-      <w:r>
-        <w:rPr>
-          <w:lang w:val="en-IN"/>
-        </w:rPr>
-        <w:t>password:String</w:t>
-      </w:r>
-      <w:proofErr w:type="spellEnd"/>
-      <w:r>
-        <w:rPr>
-          <w:lang w:val="en-IN"/>
-        </w:rPr>
-        <w:t>)</w:t>
+        <w:t>: login (username:String, password:String)</w:t>
       </w:r>
     </w:p>
     <w:p>
@@ -6298,7 +7850,6 @@
           <w:lang w:val="en-IN"/>
         </w:rPr>
       </w:pPr>
-      <w:proofErr w:type="spellStart"/>
       <w:r>
         <w:rPr>
           <w:b/>
@@ -6306,7 +7857,6 @@
         </w:rPr>
         <w:t>Postconditions</w:t>
       </w:r>
-      <w:proofErr w:type="spellEnd"/>
       <w:r>
         <w:rPr>
           <w:lang w:val="en-IN"/>
@@ -6435,17 +7985,17 @@
       <w:r>
         <w:t xml:space="preserve"> </w:t>
       </w:r>
+      <w:bookmarkStart w:id="20" w:name="_Toc533683955"/>
       <w:r>
         <w:t xml:space="preserve">Contract C02: </w:t>
       </w:r>
-      <w:proofErr w:type="spellStart"/>
       <w:r>
         <w:t>Reset</w:t>
       </w:r>
       <w:r>
         <w:t>Password</w:t>
       </w:r>
-      <w:proofErr w:type="spellEnd"/>
+      <w:bookmarkEnd w:id="20"/>
     </w:p>
     <w:p>
       <w:pPr>
@@ -6465,51 +8015,7 @@
         <w:rPr>
           <w:lang w:val="en-IN"/>
         </w:rPr>
-        <w:t xml:space="preserve">: </w:t>
-      </w:r>
-      <w:proofErr w:type="spellStart"/>
-      <w:proofErr w:type="gramStart"/>
-      <w:r>
-        <w:rPr>
-          <w:lang w:val="en-IN"/>
-        </w:rPr>
-        <w:t>resetPassword</w:t>
-      </w:r>
-      <w:proofErr w:type="spellEnd"/>
-      <w:r>
-        <w:rPr>
-          <w:lang w:val="en-IN"/>
-        </w:rPr>
-        <w:t>(</w:t>
-      </w:r>
-      <w:proofErr w:type="spellStart"/>
-      <w:proofErr w:type="gramEnd"/>
-      <w:r>
-        <w:rPr>
-          <w:lang w:val="en-IN"/>
-        </w:rPr>
-        <w:t>username:String</w:t>
-      </w:r>
-      <w:proofErr w:type="spellEnd"/>
-      <w:r>
-        <w:rPr>
-          <w:lang w:val="en-IN"/>
-        </w:rPr>
-        <w:t xml:space="preserve">, </w:t>
-      </w:r>
-      <w:proofErr w:type="spellStart"/>
-      <w:r>
-        <w:rPr>
-          <w:lang w:val="en-IN"/>
-        </w:rPr>
-        <w:t>password:String</w:t>
-      </w:r>
-      <w:proofErr w:type="spellEnd"/>
-      <w:r>
-        <w:rPr>
-          <w:lang w:val="en-IN"/>
-        </w:rPr>
-        <w:t>)</w:t>
+        <w:t>: resetPassword(username:String, password:String)</w:t>
       </w:r>
     </w:p>
     <w:p>
@@ -6564,7 +8070,6 @@
           <w:lang w:val="en-IN"/>
         </w:rPr>
       </w:pPr>
-      <w:proofErr w:type="spellStart"/>
       <w:r>
         <w:rPr>
           <w:b/>
@@ -6572,7 +8077,6 @@
         </w:rPr>
         <w:t>Postconditions</w:t>
       </w:r>
-      <w:proofErr w:type="spellEnd"/>
       <w:r>
         <w:rPr>
           <w:lang w:val="en-IN"/>
@@ -6750,14 +8254,14 @@
       <w:r>
         <w:t xml:space="preserve"> </w:t>
       </w:r>
+      <w:bookmarkStart w:id="21" w:name="_Toc533683956"/>
       <w:r>
         <w:t xml:space="preserve">Contract C02: </w:t>
       </w:r>
-      <w:proofErr w:type="spellStart"/>
       <w:r>
         <w:t>R</w:t>
       </w:r>
-      <w:commentRangeStart w:id="17"/>
+      <w:commentRangeStart w:id="22"/>
       <w:r>
         <w:t>e</w:t>
       </w:r>
@@ -6767,11 +8271,11 @@
       <w:r>
         <w:t>Pothole</w:t>
       </w:r>
-      <w:commentRangeEnd w:id="17"/>
-      <w:proofErr w:type="spellEnd"/>
-      <w:r>
-        <w:commentReference w:id="17"/>
-      </w:r>
+      <w:commentRangeEnd w:id="22"/>
+      <w:r>
+        <w:commentReference w:id="22"/>
+      </w:r>
+      <w:bookmarkEnd w:id="21"/>
     </w:p>
     <w:p>
       <w:pPr>
@@ -6791,91 +8295,19 @@
         <w:rPr>
           <w:lang w:val="en-IN"/>
         </w:rPr>
-        <w:t xml:space="preserve">: </w:t>
-      </w:r>
-      <w:proofErr w:type="spellStart"/>
-      <w:proofErr w:type="gramStart"/>
+        <w:t>: re</w:t>
+      </w:r>
       <w:r>
         <w:rPr>
           <w:lang w:val="en-IN"/>
         </w:rPr>
-        <w:t>re</w:t>
+        <w:t>por</w:t>
       </w:r>
       <w:r>
         <w:rPr>
           <w:lang w:val="en-IN"/>
         </w:rPr>
-        <w:t>por</w:t>
-      </w:r>
-      <w:r>
-        <w:rPr>
-          <w:lang w:val="en-IN"/>
-        </w:rPr>
-        <w:t>tPothole</w:t>
-      </w:r>
-      <w:proofErr w:type="spellEnd"/>
-      <w:r>
-        <w:rPr>
-          <w:lang w:val="en-IN"/>
-        </w:rPr>
-        <w:t>(</w:t>
-      </w:r>
-      <w:proofErr w:type="spellStart"/>
-      <w:proofErr w:type="gramEnd"/>
-      <w:r>
-        <w:rPr>
-          <w:lang w:val="en-IN"/>
-        </w:rPr>
-        <w:t>gPSLoc</w:t>
-      </w:r>
-      <w:proofErr w:type="spellEnd"/>
-      <w:r>
-        <w:rPr>
-          <w:lang w:val="en-IN"/>
-        </w:rPr>
-        <w:t xml:space="preserve">: </w:t>
-      </w:r>
-      <w:proofErr w:type="spellStart"/>
-      <w:r>
-        <w:rPr>
-          <w:lang w:val="en-IN"/>
-        </w:rPr>
-        <w:t>GeoPositionData</w:t>
-      </w:r>
-      <w:proofErr w:type="spellEnd"/>
-      <w:r>
-        <w:rPr>
-          <w:lang w:val="en-IN"/>
-        </w:rPr>
-        <w:t xml:space="preserve">, </w:t>
-      </w:r>
-      <w:proofErr w:type="spellStart"/>
-      <w:r>
-        <w:rPr>
-          <w:lang w:val="en-IN"/>
-        </w:rPr>
-        <w:t>userData</w:t>
-      </w:r>
-      <w:proofErr w:type="spellEnd"/>
-      <w:r>
-        <w:rPr>
-          <w:lang w:val="en-IN"/>
-        </w:rPr>
-        <w:t xml:space="preserve">: String, </w:t>
-      </w:r>
-      <w:proofErr w:type="spellStart"/>
-      <w:r>
-        <w:rPr>
-          <w:lang w:val="en-IN"/>
-        </w:rPr>
-        <w:t>userPicture</w:t>
-      </w:r>
-      <w:proofErr w:type="spellEnd"/>
-      <w:r>
-        <w:rPr>
-          <w:lang w:val="en-IN"/>
-        </w:rPr>
-        <w:t>: binary)</w:t>
+        <w:t>tPothole(gPSLoc: GeoPositionData, userData: String, userPicture: binary)</w:t>
       </w:r>
     </w:p>
     <w:p>
@@ -6930,7 +8362,6 @@
           <w:lang w:val="en-IN"/>
         </w:rPr>
       </w:pPr>
-      <w:proofErr w:type="spellStart"/>
       <w:r>
         <w:rPr>
           <w:b/>
@@ -6938,7 +8369,6 @@
         </w:rPr>
         <w:t>Postconditions</w:t>
       </w:r>
-      <w:proofErr w:type="spellEnd"/>
       <w:r>
         <w:rPr>
           <w:lang w:val="en-IN"/>
@@ -7102,10 +8532,12 @@
           <w:numId w:val="10"/>
         </w:numPr>
       </w:pPr>
+      <w:bookmarkStart w:id="23" w:name="_Toc533683957"/>
       <w:r>
         <w:lastRenderedPageBreak/>
         <w:t>System Interaction Diagram</w:t>
       </w:r>
+      <w:bookmarkEnd w:id="23"/>
     </w:p>
     <w:p>
       <w:pPr>
@@ -7119,9 +8551,11 @@
       <w:r>
         <w:t xml:space="preserve"> </w:t>
       </w:r>
+      <w:bookmarkStart w:id="24" w:name="_Toc533683958"/>
       <w:r>
         <w:t>Login Interaction Sequence</w:t>
       </w:r>
+      <w:bookmarkEnd w:id="24"/>
     </w:p>
     <w:p>
       <w:r>
@@ -7180,9 +8614,11 @@
         <w:lastRenderedPageBreak/>
         <w:t xml:space="preserve"> </w:t>
       </w:r>
+      <w:bookmarkStart w:id="25" w:name="_Toc533683959"/>
       <w:r>
         <w:t>Reset Password Interaction Sequence</w:t>
       </w:r>
+      <w:bookmarkEnd w:id="25"/>
     </w:p>
     <w:p>
       <w:r>
@@ -7240,9 +8676,11 @@
       <w:r>
         <w:t xml:space="preserve"> </w:t>
       </w:r>
+      <w:bookmarkStart w:id="26" w:name="_Toc533683960"/>
       <w:r>
         <w:t>Report Pothole Interaction Diagram</w:t>
       </w:r>
+      <w:bookmarkEnd w:id="26"/>
     </w:p>
     <w:p/>
     <w:p>
@@ -7296,10 +8734,12 @@
           <w:numId w:val="10"/>
         </w:numPr>
       </w:pPr>
+      <w:bookmarkStart w:id="27" w:name="_Toc533683961"/>
       <w:r>
         <w:lastRenderedPageBreak/>
         <w:t>Design Class Model</w:t>
       </w:r>
+      <w:bookmarkEnd w:id="27"/>
     </w:p>
     <w:p>
       <w:r>
@@ -7373,10 +8813,12 @@
           <w:numId w:val="10"/>
         </w:numPr>
       </w:pPr>
+      <w:bookmarkStart w:id="28" w:name="_Toc533683962"/>
       <w:r>
         <w:lastRenderedPageBreak/>
         <w:t>User Interface Mock Ups</w:t>
       </w:r>
+      <w:bookmarkEnd w:id="28"/>
     </w:p>
     <w:p>
       <w:pPr>
@@ -7387,9 +8829,11 @@
         </w:numPr>
         <w:ind w:left="993" w:hanging="567"/>
       </w:pPr>
+      <w:bookmarkStart w:id="29" w:name="_Toc533683963"/>
       <w:r>
         <w:t>Login screen</w:t>
       </w:r>
+      <w:bookmarkEnd w:id="29"/>
     </w:p>
     <w:p/>
     <w:p>
@@ -7452,9 +8896,11 @@
         </w:numPr>
         <w:ind w:left="993" w:hanging="567"/>
       </w:pPr>
+      <w:bookmarkStart w:id="30" w:name="_Toc533683964"/>
       <w:r>
         <w:t>Report Pothole</w:t>
       </w:r>
+      <w:bookmarkEnd w:id="30"/>
     </w:p>
     <w:p/>
     <w:p>
@@ -7465,10 +8911,12 @@
           <w:numId w:val="10"/>
         </w:numPr>
       </w:pPr>
+      <w:bookmarkStart w:id="31" w:name="_Toc533683965"/>
       <w:r>
         <w:lastRenderedPageBreak/>
         <w:t>Initiation Screen for Reporting a Pothole</w:t>
       </w:r>
+      <w:bookmarkEnd w:id="31"/>
     </w:p>
     <w:p>
       <w:r>
@@ -7534,9 +8982,11 @@
           <w:numId w:val="10"/>
         </w:numPr>
       </w:pPr>
+      <w:bookmarkStart w:id="32" w:name="_Toc533683966"/>
       <w:r>
         <w:t>Gathering Pothole Information</w:t>
       </w:r>
+      <w:bookmarkEnd w:id="32"/>
     </w:p>
     <w:p>
       <w:r>
@@ -7602,10 +9052,12 @@
           <w:numId w:val="10"/>
         </w:numPr>
       </w:pPr>
+      <w:bookmarkStart w:id="33" w:name="_Toc533683967"/>
       <w:r>
         <w:lastRenderedPageBreak/>
         <w:t>Review a submission</w:t>
       </w:r>
+      <w:bookmarkEnd w:id="33"/>
     </w:p>
     <w:p>
       <w:r>
@@ -7671,9 +9123,11 @@
           <w:numId w:val="10"/>
         </w:numPr>
       </w:pPr>
+      <w:bookmarkStart w:id="34" w:name="_Toc533683968"/>
       <w:r>
         <w:t>Submission Confirmation</w:t>
       </w:r>
+      <w:bookmarkEnd w:id="34"/>
     </w:p>
     <w:p>
       <w:r>
@@ -7731,6 +9185,60 @@
         </w:drawing>
       </w:r>
     </w:p>
+    <w:p>
+      <w:r>
+        <w:br w:type="page"/>
+      </w:r>
+    </w:p>
+    <w:p>
+      <w:pPr>
+        <w:pStyle w:val="Heading2"/>
+        <w:numPr>
+          <w:ilvl w:val="0"/>
+          <w:numId w:val="10"/>
+        </w:numPr>
+      </w:pPr>
+      <w:r>
+        <w:lastRenderedPageBreak/>
+        <w:t>A</w:t>
+      </w:r>
+      <w:r>
+        <w:t>ppendix 1 – Iteration 3, review comments and changelog</w:t>
+      </w:r>
+    </w:p>
+    <w:p/>
+    <w:p>
+      <w:r>
+        <w:t>List of changes from review</w:t>
+      </w:r>
+    </w:p>
+    <w:p>
+      <w:pPr>
+        <w:pStyle w:val="ListParagraph"/>
+        <w:numPr>
+          <w:ilvl w:val="1"/>
+          <w:numId w:val="3"/>
+        </w:numPr>
+      </w:pPr>
+      <w:r>
+        <w:t>Added e</w:t>
+      </w:r>
+      <w:r>
+        <w:t xml:space="preserve">xternal actors to use-case </w:t>
+      </w:r>
+      <w:r>
+        <w:t>context diagram</w:t>
+      </w:r>
+    </w:p>
+    <w:p>
+      <w:pPr>
+        <w:pStyle w:val="ListParagraph"/>
+        <w:numPr>
+          <w:ilvl w:val="1"/>
+          <w:numId w:val="3"/>
+        </w:numPr>
+      </w:pPr>
+    </w:p>
     <w:sectPr>
       <w:headerReference w:type="default" r:id="rId25"/>
       <w:footerReference w:type="default" r:id="rId26"/>
@@ -7746,7 +9254,7 @@
 
 <file path=word/comments.xml><?xml version="1.0" encoding="utf-8"?>
 <w:comments xmlns:wpc="http://schemas.microsoft.com/office/word/2010/wordprocessingCanvas" xmlns:cx="http://schemas.microsoft.com/office/drawing/2014/chartex" xmlns:cx1="http://schemas.microsoft.com/office/drawing/2015/9/8/chartex" xmlns:mc="http://schemas.openxmlformats.org/markup-compatibility/2006" xmlns:o="urn:schemas-microsoft-com:office:office" xmlns:r="http://schemas.openxmlformats.org/officeDocument/2006/relationships" xmlns:m="http://schemas.openxmlformats.org/officeDocument/2006/math" xmlns:v="urn:schemas-microsoft-com:vml" xmlns:wp14="http://schemas.microsoft.com/office/word/2010/wordprocessingDrawing" xmlns:wp="http://schemas.openxmlformats.org/drawingml/2006/wordprocessingDrawing" xmlns:w10="urn:schemas-microsoft-com:office:word" xmlns:w="http://schemas.openxmlformats.org/wordprocessingml/2006/main" xmlns:w14="http://schemas.microsoft.com/office/word/2010/wordml" xmlns:w15="http://schemas.microsoft.com/office/word/2012/wordml" xmlns:w16se="http://schemas.microsoft.com/office/word/2015/wordml/symex" xmlns:wpg="http://schemas.microsoft.com/office/word/2010/wordprocessingGroup" xmlns:wpi="http://schemas.microsoft.com/office/word/2010/wordprocessingInk" xmlns:wne="http://schemas.microsoft.com/office/word/2006/wordml" xmlns:wps="http://schemas.microsoft.com/office/word/2010/wordprocessingShape" mc:Ignorable="w14 w15 w16se wp14">
-  <w:comment w:id="14" w:author="Thillaisthanam, Navneet (623)" w:date="2018-12-27T11:35:00Z" w:initials="NTHILLA">
+  <w:comment w:id="15" w:author="Thillaisthanam, Navneet (623)" w:date="2018-12-27T11:35:00Z" w:initials="NTHILLA">
     <w:p>
       <w:pPr>
         <w:pStyle w:val="CommentText"/>
@@ -7762,7 +9270,7 @@
       </w:r>
     </w:p>
   </w:comment>
-  <w:comment w:id="17" w:author="Thillaisthanam, Navneet (623)" w:date="2018-11-16T15:24:00Z" w:initials="NTHILLA">
+  <w:comment w:id="22" w:author="Thillaisthanam, Navneet (623)" w:date="2018-11-16T15:24:00Z" w:initials="NTHILLA">
     <w:p>
       <w:pPr>
         <w:pStyle w:val="CommentText"/>
@@ -7842,7 +9350,6 @@
         <w:docPartUnique/>
       </w:docPartObj>
     </w:sdtPr>
-    <w:sdtEndPr/>
     <w:sdtContent>
       <w:p>
         <w:pPr>
@@ -7871,7 +9378,7 @@
           <w:rPr>
             <w:noProof/>
           </w:rPr>
-          <w:t>19</w:t>
+          <w:t>5</w:t>
         </w:r>
         <w:r>
           <w:rPr>
@@ -8151,7 +9658,7 @@
       <w:lvlText w:val="%1.%2."/>
       <w:lvlJc w:val="left"/>
       <w:pPr>
-        <w:ind w:left="792" w:hanging="432"/>
+        <w:ind w:left="1284" w:hanging="432"/>
       </w:pPr>
     </w:lvl>
     <w:lvl w:ilvl="2">
@@ -10690,7 +12197,7 @@
 </file>
 
 <file path=customXml/itemProps1.xml><?xml version="1.0" encoding="utf-8"?>
-<ds:datastoreItem xmlns:ds="http://schemas.openxmlformats.org/officeDocument/2006/customXml" ds:itemID="{BFDC2A80-0548-4737-A86F-C71B7B7DBE0E}">
+<ds:datastoreItem xmlns:ds="http://schemas.openxmlformats.org/officeDocument/2006/customXml" ds:itemID="{FB0E2026-023F-4EF9-8B94-9F10CBD19260}">
   <ds:schemaRefs>
     <ds:schemaRef ds:uri="http://schemas.openxmlformats.org/officeDocument/2006/bibliography"/>
   </ds:schemaRefs>

</xml_diff>